<commit_message>
Updated the report for part A
</commit_message>
<xml_diff>
--- a/assignment1_question_a/CZ4042 Report Part I.docx
+++ b/assignment1_question_a/CZ4042 Report Part I.docx
@@ -122,15 +122,7 @@
           <w:sz w:val="24"/>
           <w:szCs w:val="24"/>
         </w:rPr>
-        <w:t>batch size of 32</w:t>
-      </w:r>
-      <w:r>
-        <w:rPr>
-          <w:rFonts w:ascii="Times New Roman" w:hAnsi="Times New Roman" w:cs="Times New Roman"/>
-          <w:sz w:val="24"/>
-          <w:szCs w:val="24"/>
-        </w:rPr>
-        <w:t xml:space="preserve">, hidden layer neuron number of 10, and </w:t>
+        <w:t xml:space="preserve">batch size of 32, hidden layer neuron number of 10, and </w:t>
       </w:r>
       <w:r>
         <w:rPr>
@@ -171,16 +163,7 @@
           <w:szCs w:val="24"/>
           <w:vertAlign w:val="superscript"/>
         </w:rPr>
-        <w:t>−</w:t>
-      </w:r>
-      <w:r>
-        <w:rPr>
-          <w:rFonts w:ascii="Times New Roman" w:hAnsi="Times New Roman" w:cs="Times New Roman"/>
-          <w:sz w:val="24"/>
-          <w:szCs w:val="24"/>
-          <w:vertAlign w:val="superscript"/>
-        </w:rPr>
-        <w:t>6</w:t>
+        <w:t>−6</w:t>
       </w:r>
       <w:r>
         <w:rPr>
@@ -229,7 +212,23 @@
           <w:sz w:val="24"/>
           <w:szCs w:val="24"/>
         </w:rPr>
-        <w:t xml:space="preserve">accuracies on both training and testing data against epoch </w:t>
+        <w:t>accuracies on both training and testing data against epoch</w:t>
+      </w:r>
+      <w:r>
+        <w:rPr>
+          <w:rFonts w:ascii="Times New Roman" w:hAnsi="Times New Roman" w:cs="Times New Roman"/>
+          <w:sz w:val="24"/>
+          <w:szCs w:val="24"/>
+        </w:rPr>
+        <w:t>s</w:t>
+      </w:r>
+      <w:r>
+        <w:rPr>
+          <w:rFonts w:ascii="Times New Roman" w:hAnsi="Times New Roman" w:cs="Times New Roman"/>
+          <w:sz w:val="24"/>
+          <w:szCs w:val="24"/>
+        </w:rPr>
+        <w:t xml:space="preserve"> </w:t>
       </w:r>
       <w:r>
         <w:rPr>
@@ -265,9 +264,9 @@
           <w:szCs w:val="24"/>
         </w:rPr>
         <w:drawing>
-          <wp:inline distT="0" distB="0" distL="0" distR="0" wp14:anchorId="5275E0B1" wp14:editId="15166614">
-            <wp:extent cx="2996065" cy="1974850"/>
-            <wp:effectExtent l="0" t="0" r="0" b="6350"/>
+          <wp:inline distT="0" distB="0" distL="0" distR="0" wp14:anchorId="5275E0B1" wp14:editId="42F8F8D5">
+            <wp:extent cx="2880000" cy="1897200"/>
+            <wp:effectExtent l="0" t="0" r="0" b="8255"/>
             <wp:docPr id="1" name="Picture 1"/>
             <wp:cNvGraphicFramePr>
               <a:graphicFrameLocks xmlns:a="http://schemas.openxmlformats.org/drawingml/2006/main" noChangeAspect="1"/>
@@ -282,7 +281,7 @@
                     </pic:cNvPicPr>
                   </pic:nvPicPr>
                   <pic:blipFill>
-                    <a:blip r:embed="rId4">
+                    <a:blip r:embed="rId5">
                       <a:extLst>
                         <a:ext uri="{28A0092B-C50C-407E-A947-70E740481C1C}">
                           <a14:useLocalDpi xmlns:a14="http://schemas.microsoft.com/office/drawing/2010/main" val="0"/>
@@ -297,7 +296,7 @@
                   <pic:spPr bwMode="auto">
                     <a:xfrm>
                       <a:off x="0" y="0"/>
-                      <a:ext cx="3000230" cy="1977595"/>
+                      <a:ext cx="2880000" cy="1897200"/>
                     </a:xfrm>
                     <a:prstGeom prst="rect">
                       <a:avLst/>
@@ -427,54 +426,796 @@
           <w:rFonts w:ascii="Times New Roman" w:hAnsi="Times New Roman" w:cs="Times New Roman"/>
           <w:sz w:val="24"/>
           <w:szCs w:val="24"/>
-          <w:lang w:val="en-US"/>
-        </w:rPr>
-      </w:pPr>
-      <w:r>
-        <w:rPr>
-          <w:rFonts w:ascii="Times New Roman" w:hAnsi="Times New Roman" w:cs="Times New Roman"/>
-          <w:sz w:val="24"/>
-          <w:szCs w:val="24"/>
-        </w:rPr>
-        <w:t xml:space="preserve">2. </w:t>
-      </w:r>
-      <w:r>
-        <w:rPr>
-          <w:rFonts w:ascii="Times New Roman" w:hAnsi="Times New Roman" w:cs="Times New Roman" w:hint="eastAsia"/>
-          <w:sz w:val="24"/>
-          <w:szCs w:val="24"/>
-        </w:rPr>
-        <w:t>The</w:t>
-      </w:r>
-      <w:r>
-        <w:rPr>
-          <w:rFonts w:ascii="Times New Roman" w:hAnsi="Times New Roman" w:cs="Times New Roman"/>
-          <w:sz w:val="24"/>
-          <w:szCs w:val="24"/>
-          <w:lang w:val="en-US"/>
+        </w:rPr>
+      </w:pPr>
+    </w:p>
+    <w:p>
+      <w:pPr>
+        <w:rPr>
+          <w:rFonts w:ascii="Times New Roman" w:hAnsi="Times New Roman" w:cs="Times New Roman"/>
+          <w:sz w:val="24"/>
+          <w:szCs w:val="24"/>
+        </w:rPr>
+      </w:pPr>
+      <w:r>
+        <w:rPr>
+          <w:rFonts w:ascii="Times New Roman" w:hAnsi="Times New Roman" w:cs="Times New Roman"/>
+          <w:sz w:val="24"/>
+          <w:szCs w:val="24"/>
+        </w:rPr>
+        <w:t>2.</w:t>
+      </w:r>
+      <w:r>
+        <w:rPr>
+          <w:rFonts w:ascii="Times New Roman" w:hAnsi="Times New Roman" w:cs="Times New Roman"/>
+          <w:sz w:val="24"/>
+          <w:szCs w:val="24"/>
+        </w:rPr>
+        <w:t xml:space="preserve"> This part is to find the optimal batch size from 4, 8, 16, 32, 64</w:t>
+      </w:r>
+      <w:r>
+        <w:rPr>
+          <w:rFonts w:ascii="Times New Roman" w:hAnsi="Times New Roman" w:cs="Times New Roman"/>
+          <w:sz w:val="24"/>
+          <w:szCs w:val="24"/>
+        </w:rPr>
+        <w:t xml:space="preserve">. </w:t>
+      </w:r>
+      <w:r>
+        <w:rPr>
+          <w:rFonts w:ascii="Times New Roman" w:hAnsi="Times New Roman" w:cs="Times New Roman"/>
+          <w:sz w:val="24"/>
+          <w:szCs w:val="24"/>
+        </w:rPr>
+        <w:t>The batch size are evaluated based on their cross-validation</w:t>
+      </w:r>
+      <w:r>
+        <w:rPr>
+          <w:rFonts w:ascii="Times New Roman" w:hAnsi="Times New Roman" w:cs="Times New Roman"/>
+          <w:sz w:val="24"/>
+          <w:szCs w:val="24"/>
+        </w:rPr>
+        <w:t xml:space="preserve"> accuracies</w:t>
+      </w:r>
+      <w:r>
+        <w:rPr>
+          <w:rFonts w:ascii="Times New Roman" w:hAnsi="Times New Roman" w:cs="Times New Roman"/>
+          <w:sz w:val="24"/>
+          <w:szCs w:val="24"/>
         </w:rPr>
         <w:t xml:space="preserve"> </w:t>
+      </w:r>
+      <w:r>
+        <w:rPr>
+          <w:rFonts w:ascii="Times New Roman" w:hAnsi="Times New Roman" w:cs="Times New Roman"/>
+          <w:sz w:val="24"/>
+          <w:szCs w:val="24"/>
+        </w:rPr>
+        <w:t>and</w:t>
+      </w:r>
+      <w:r>
+        <w:rPr>
+          <w:rFonts w:ascii="Times New Roman" w:hAnsi="Times New Roman" w:cs="Times New Roman"/>
+          <w:sz w:val="24"/>
+          <w:szCs w:val="24"/>
+        </w:rPr>
+        <w:t xml:space="preserve"> </w:t>
+      </w:r>
+      <w:r>
+        <w:rPr>
+          <w:rFonts w:ascii="Times New Roman" w:hAnsi="Times New Roman" w:cs="Times New Roman"/>
+          <w:sz w:val="24"/>
+          <w:szCs w:val="24"/>
+        </w:rPr>
+        <w:t xml:space="preserve">the </w:t>
+      </w:r>
+      <w:r>
+        <w:rPr>
+          <w:rFonts w:ascii="Times New Roman" w:hAnsi="Times New Roman" w:cs="Times New Roman"/>
+          <w:sz w:val="24"/>
+          <w:szCs w:val="24"/>
+        </w:rPr>
+        <w:t xml:space="preserve">time taken </w:t>
+      </w:r>
+      <w:r>
+        <w:rPr>
+          <w:rFonts w:ascii="Times New Roman" w:hAnsi="Times New Roman" w:cs="Times New Roman"/>
+          <w:sz w:val="24"/>
+          <w:szCs w:val="24"/>
+        </w:rPr>
+        <w:t>for</w:t>
+      </w:r>
+      <w:r>
+        <w:rPr>
+          <w:rFonts w:ascii="Times New Roman" w:hAnsi="Times New Roman" w:cs="Times New Roman"/>
+          <w:sz w:val="24"/>
+          <w:szCs w:val="24"/>
+        </w:rPr>
+        <w:t xml:space="preserve"> </w:t>
+      </w:r>
+      <w:r>
+        <w:rPr>
+          <w:rFonts w:ascii="Times New Roman" w:hAnsi="Times New Roman" w:cs="Times New Roman"/>
+          <w:sz w:val="24"/>
+          <w:szCs w:val="24"/>
+        </w:rPr>
+        <w:t>training</w:t>
+      </w:r>
+      <w:r>
+        <w:rPr>
+          <w:rFonts w:ascii="Times New Roman" w:hAnsi="Times New Roman" w:cs="Times New Roman"/>
+          <w:sz w:val="24"/>
+          <w:szCs w:val="24"/>
+        </w:rPr>
+        <w:t>.</w:t>
+      </w:r>
+    </w:p>
+    <w:p>
+      <w:pPr>
+        <w:rPr>
+          <w:rFonts w:ascii="Times New Roman" w:hAnsi="Times New Roman" w:cs="Times New Roman"/>
+          <w:sz w:val="24"/>
+          <w:szCs w:val="24"/>
+        </w:rPr>
+      </w:pPr>
+      <w:r>
+        <w:rPr>
+          <w:rFonts w:ascii="Times New Roman" w:hAnsi="Times New Roman" w:cs="Times New Roman"/>
+          <w:sz w:val="24"/>
+          <w:szCs w:val="24"/>
+        </w:rPr>
+        <w:t xml:space="preserve">a) </w:t>
+      </w:r>
+      <w:r>
+        <w:rPr>
+          <w:rFonts w:ascii="Times New Roman" w:hAnsi="Times New Roman" w:cs="Times New Roman"/>
+          <w:sz w:val="24"/>
+          <w:szCs w:val="24"/>
+        </w:rPr>
+        <w:t>The cross-validation accuracies against epochs for five different batch sizes are shown in Figure 2 below:</w:t>
+      </w:r>
+      <w:r>
+        <w:rPr>
+          <w:rFonts w:ascii="Times New Roman" w:hAnsi="Times New Roman" w:cs="Times New Roman"/>
+          <w:noProof/>
+          <w:sz w:val="24"/>
+          <w:szCs w:val="24"/>
+        </w:rPr>
+        <w:t xml:space="preserve"> </w:t>
+      </w:r>
+    </w:p>
+    <w:p>
+      <w:pPr>
+        <w:jc w:val="center"/>
+        <w:rPr>
+          <w:rFonts w:ascii="Times New Roman" w:hAnsi="Times New Roman" w:cs="Times New Roman"/>
+          <w:sz w:val="24"/>
+          <w:szCs w:val="24"/>
+        </w:rPr>
+      </w:pPr>
+      <w:r>
+        <w:rPr>
+          <w:rFonts w:ascii="Times New Roman" w:hAnsi="Times New Roman" w:cs="Times New Roman"/>
+          <w:noProof/>
+          <w:sz w:val="24"/>
+          <w:szCs w:val="24"/>
+        </w:rPr>
+        <w:drawing>
+          <wp:inline distT="0" distB="0" distL="0" distR="0" wp14:anchorId="73839593" wp14:editId="646ECFE1">
+            <wp:extent cx="2880000" cy="1929600"/>
+            <wp:effectExtent l="0" t="0" r="0" b="0"/>
+            <wp:docPr id="2" name="Picture 2"/>
+            <wp:cNvGraphicFramePr>
+              <a:graphicFrameLocks xmlns:a="http://schemas.openxmlformats.org/drawingml/2006/main" noChangeAspect="1"/>
+            </wp:cNvGraphicFramePr>
+            <a:graphic xmlns:a="http://schemas.openxmlformats.org/drawingml/2006/main">
+              <a:graphicData uri="http://schemas.openxmlformats.org/drawingml/2006/picture">
+                <pic:pic xmlns:pic="http://schemas.openxmlformats.org/drawingml/2006/picture">
+                  <pic:nvPicPr>
+                    <pic:cNvPr id="0" name="Picture 1"/>
+                    <pic:cNvPicPr>
+                      <a:picLocks noChangeAspect="1" noChangeArrowheads="1"/>
+                    </pic:cNvPicPr>
+                  </pic:nvPicPr>
+                  <pic:blipFill>
+                    <a:blip r:embed="rId6">
+                      <a:extLst>
+                        <a:ext uri="{28A0092B-C50C-407E-A947-70E740481C1C}">
+                          <a14:useLocalDpi xmlns:a14="http://schemas.microsoft.com/office/drawing/2010/main" val="0"/>
+                        </a:ext>
+                      </a:extLst>
+                    </a:blip>
+                    <a:srcRect/>
+                    <a:stretch>
+                      <a:fillRect/>
+                    </a:stretch>
+                  </pic:blipFill>
+                  <pic:spPr bwMode="auto">
+                    <a:xfrm>
+                      <a:off x="0" y="0"/>
+                      <a:ext cx="2880000" cy="1929600"/>
+                    </a:xfrm>
+                    <a:prstGeom prst="rect">
+                      <a:avLst/>
+                    </a:prstGeom>
+                    <a:noFill/>
+                    <a:ln>
+                      <a:noFill/>
+                    </a:ln>
+                  </pic:spPr>
+                </pic:pic>
+              </a:graphicData>
+            </a:graphic>
+          </wp:inline>
+        </w:drawing>
+      </w:r>
+    </w:p>
+    <w:p>
+      <w:pPr>
+        <w:jc w:val="center"/>
+        <w:rPr>
+          <w:rFonts w:ascii="Times New Roman" w:hAnsi="Times New Roman" w:cs="Times New Roman"/>
+          <w:sz w:val="24"/>
+          <w:szCs w:val="24"/>
+        </w:rPr>
+      </w:pPr>
+      <w:r>
+        <w:rPr>
+          <w:rFonts w:ascii="Times New Roman" w:hAnsi="Times New Roman" w:cs="Times New Roman"/>
+          <w:sz w:val="24"/>
+          <w:szCs w:val="24"/>
+        </w:rPr>
+        <w:t>Figure 2</w:t>
+      </w:r>
+    </w:p>
+    <w:p>
+      <w:pPr>
+        <w:rPr>
+          <w:rFonts w:ascii="Times New Roman" w:hAnsi="Times New Roman" w:cs="Times New Roman"/>
+          <w:sz w:val="24"/>
+          <w:szCs w:val="24"/>
+          <w:lang w:val="en-US"/>
+        </w:rPr>
+      </w:pPr>
+      <w:r>
+        <w:rPr>
+          <w:rFonts w:ascii="Times New Roman" w:hAnsi="Times New Roman" w:cs="Times New Roman"/>
+          <w:sz w:val="24"/>
+          <w:szCs w:val="24"/>
+        </w:rPr>
+        <w:t>Besides</w:t>
+      </w:r>
+      <w:r>
+        <w:rPr>
+          <w:rFonts w:ascii="Times New Roman" w:hAnsi="Times New Roman" w:cs="Times New Roman"/>
+          <w:sz w:val="24"/>
+          <w:szCs w:val="24"/>
+        </w:rPr>
+        <w:t xml:space="preserve">, the time taken to train the FFN for one epoch against batch sizes are shown in Figure 3 below:  </w:t>
+      </w:r>
+    </w:p>
+    <w:p>
+      <w:pPr>
+        <w:jc w:val="center"/>
+        <w:rPr>
+          <w:rFonts w:ascii="Times New Roman" w:hAnsi="Times New Roman" w:cs="Times New Roman"/>
+          <w:sz w:val="24"/>
+          <w:szCs w:val="24"/>
+          <w:lang w:val="en-US"/>
+        </w:rPr>
+      </w:pPr>
+      <w:r>
+        <w:rPr>
+          <w:rFonts w:ascii="Times New Roman" w:hAnsi="Times New Roman" w:cs="Times New Roman"/>
+          <w:noProof/>
+          <w:sz w:val="24"/>
+          <w:szCs w:val="24"/>
+        </w:rPr>
+        <w:lastRenderedPageBreak/>
+        <w:drawing>
+          <wp:inline distT="0" distB="0" distL="0" distR="0" wp14:anchorId="7A0C0C6B" wp14:editId="3B456A18">
+            <wp:extent cx="2880000" cy="1947600"/>
+            <wp:effectExtent l="0" t="0" r="0" b="0"/>
+            <wp:docPr id="3" name="Picture 3"/>
+            <wp:cNvGraphicFramePr>
+              <a:graphicFrameLocks xmlns:a="http://schemas.openxmlformats.org/drawingml/2006/main" noChangeAspect="1"/>
+            </wp:cNvGraphicFramePr>
+            <a:graphic xmlns:a="http://schemas.openxmlformats.org/drawingml/2006/main">
+              <a:graphicData uri="http://schemas.openxmlformats.org/drawingml/2006/picture">
+                <pic:pic xmlns:pic="http://schemas.openxmlformats.org/drawingml/2006/picture">
+                  <pic:nvPicPr>
+                    <pic:cNvPr id="0" name="Picture 2"/>
+                    <pic:cNvPicPr>
+                      <a:picLocks noChangeAspect="1" noChangeArrowheads="1"/>
+                    </pic:cNvPicPr>
+                  </pic:nvPicPr>
+                  <pic:blipFill>
+                    <a:blip r:embed="rId7">
+                      <a:extLst>
+                        <a:ext uri="{28A0092B-C50C-407E-A947-70E740481C1C}">
+                          <a14:useLocalDpi xmlns:a14="http://schemas.microsoft.com/office/drawing/2010/main" val="0"/>
+                        </a:ext>
+                      </a:extLst>
+                    </a:blip>
+                    <a:srcRect/>
+                    <a:stretch>
+                      <a:fillRect/>
+                    </a:stretch>
+                  </pic:blipFill>
+                  <pic:spPr bwMode="auto">
+                    <a:xfrm>
+                      <a:off x="0" y="0"/>
+                      <a:ext cx="2880000" cy="1947600"/>
+                    </a:xfrm>
+                    <a:prstGeom prst="rect">
+                      <a:avLst/>
+                    </a:prstGeom>
+                    <a:noFill/>
+                    <a:ln>
+                      <a:noFill/>
+                    </a:ln>
+                  </pic:spPr>
+                </pic:pic>
+              </a:graphicData>
+            </a:graphic>
+          </wp:inline>
+        </w:drawing>
+      </w:r>
+    </w:p>
+    <w:p>
+      <w:pPr>
+        <w:jc w:val="center"/>
+        <w:rPr>
+          <w:rFonts w:ascii="Times New Roman" w:hAnsi="Times New Roman" w:cs="Times New Roman"/>
+          <w:sz w:val="24"/>
+          <w:szCs w:val="24"/>
+          <w:lang w:val="en-US"/>
+        </w:rPr>
+      </w:pPr>
+      <w:r>
+        <w:rPr>
+          <w:rFonts w:ascii="Times New Roman" w:hAnsi="Times New Roman" w:cs="Times New Roman"/>
+          <w:sz w:val="24"/>
+          <w:szCs w:val="24"/>
+          <w:lang w:val="en-US"/>
+        </w:rPr>
+        <w:t>Figure 3</w:t>
+      </w:r>
+    </w:p>
+    <w:p>
+      <w:pPr>
+        <w:rPr>
+          <w:rFonts w:ascii="Times New Roman" w:hAnsi="Times New Roman" w:cs="Times New Roman"/>
+          <w:sz w:val="24"/>
+          <w:szCs w:val="24"/>
+          <w:lang w:val="en-US"/>
+        </w:rPr>
+      </w:pPr>
+      <w:r>
+        <w:rPr>
+          <w:rFonts w:ascii="Times New Roman" w:hAnsi="Times New Roman" w:cs="Times New Roman"/>
+          <w:sz w:val="24"/>
+          <w:szCs w:val="24"/>
+          <w:lang w:val="en-US"/>
+        </w:rPr>
+        <w:t>b)</w:t>
+      </w:r>
+      <w:r>
+        <w:rPr>
+          <w:rFonts w:ascii="Times New Roman" w:hAnsi="Times New Roman" w:cs="Times New Roman"/>
+          <w:sz w:val="24"/>
+          <w:szCs w:val="24"/>
+          <w:lang w:val="en-US"/>
+        </w:rPr>
+        <w:t xml:space="preserve"> Based on results obtained in Figure 2 and Figure 3, the batch size of 64 is selected to be the optimal batch size.</w:t>
+      </w:r>
+      <w:r>
+        <w:rPr>
+          <w:rFonts w:ascii="Times New Roman" w:hAnsi="Times New Roman" w:cs="Times New Roman"/>
+          <w:sz w:val="24"/>
+          <w:szCs w:val="24"/>
+          <w:lang w:val="en-US"/>
+        </w:rPr>
+        <w:t xml:space="preserve"> </w:t>
+      </w:r>
+      <w:r>
+        <w:rPr>
+          <w:rFonts w:ascii="Times New Roman" w:hAnsi="Times New Roman" w:cs="Times New Roman"/>
+          <w:sz w:val="24"/>
+          <w:szCs w:val="24"/>
+          <w:lang w:val="en-US"/>
+        </w:rPr>
+        <w:t>The reasons it is chosen include</w:t>
+      </w:r>
+      <w:r>
+        <w:rPr>
+          <w:rFonts w:ascii="Times New Roman" w:hAnsi="Times New Roman" w:cs="Times New Roman"/>
+          <w:sz w:val="24"/>
+          <w:szCs w:val="24"/>
+          <w:lang w:val="en-US"/>
+        </w:rPr>
+        <w:t>:</w:t>
+      </w:r>
+    </w:p>
+    <w:p>
+      <w:pPr>
+        <w:pStyle w:val="ListParagraph"/>
+        <w:numPr>
+          <w:ilvl w:val="0"/>
+          <w:numId w:val="1"/>
+        </w:numPr>
+        <w:rPr>
+          <w:rFonts w:ascii="Times New Roman" w:hAnsi="Times New Roman" w:cs="Times New Roman"/>
+          <w:sz w:val="24"/>
+          <w:szCs w:val="24"/>
+          <w:lang w:val="en-US"/>
+        </w:rPr>
+      </w:pPr>
+      <w:r>
+        <w:rPr>
+          <w:rFonts w:ascii="Times New Roman" w:hAnsi="Times New Roman" w:cs="Times New Roman"/>
+          <w:sz w:val="24"/>
+          <w:szCs w:val="24"/>
+          <w:lang w:val="en-US"/>
+        </w:rPr>
+        <w:t xml:space="preserve">Although a smaller batch size leads to a faster increase in </w:t>
+      </w:r>
+      <w:r>
+        <w:rPr>
+          <w:rFonts w:ascii="Times New Roman" w:hAnsi="Times New Roman" w:cs="Times New Roman"/>
+          <w:sz w:val="24"/>
+          <w:szCs w:val="24"/>
+          <w:lang w:val="en-US"/>
+        </w:rPr>
+        <w:t xml:space="preserve">the </w:t>
+      </w:r>
+      <w:r>
+        <w:rPr>
+          <w:rFonts w:ascii="Times New Roman" w:hAnsi="Times New Roman" w:cs="Times New Roman"/>
+          <w:sz w:val="24"/>
+          <w:szCs w:val="24"/>
+          <w:lang w:val="en-US"/>
+        </w:rPr>
+        <w:t>cross-validation</w:t>
+      </w:r>
+      <w:r>
+        <w:rPr>
+          <w:rFonts w:ascii="Times New Roman" w:hAnsi="Times New Roman" w:cs="Times New Roman"/>
+          <w:sz w:val="24"/>
+          <w:szCs w:val="24"/>
+          <w:lang w:val="en-US"/>
+        </w:rPr>
+        <w:t xml:space="preserve"> </w:t>
+      </w:r>
+      <w:r>
+        <w:rPr>
+          <w:rFonts w:ascii="Times New Roman" w:hAnsi="Times New Roman" w:cs="Times New Roman"/>
+          <w:sz w:val="24"/>
+          <w:szCs w:val="24"/>
+          <w:lang w:val="en-US"/>
+        </w:rPr>
+        <w:t xml:space="preserve">accuracy </w:t>
+      </w:r>
+      <w:r>
+        <w:rPr>
+          <w:rFonts w:ascii="Times New Roman" w:hAnsi="Times New Roman" w:cs="Times New Roman"/>
+          <w:sz w:val="24"/>
+          <w:szCs w:val="24"/>
+          <w:lang w:val="en-US"/>
+        </w:rPr>
+        <w:t>for the first 2500 epochs,</w:t>
+      </w:r>
+      <w:r>
+        <w:rPr>
+          <w:rFonts w:ascii="Times New Roman" w:hAnsi="Times New Roman" w:cs="Times New Roman"/>
+          <w:sz w:val="24"/>
+          <w:szCs w:val="24"/>
+          <w:lang w:val="en-US"/>
+        </w:rPr>
+        <w:t xml:space="preserve"> the increase becomes slower and slower after that. </w:t>
+      </w:r>
+      <w:r>
+        <w:rPr>
+          <w:rFonts w:ascii="Times New Roman" w:hAnsi="Times New Roman" w:cs="Times New Roman"/>
+          <w:sz w:val="24"/>
+          <w:szCs w:val="24"/>
+          <w:lang w:val="en-US"/>
+        </w:rPr>
+        <w:t>At around 8000 epochs</w:t>
+      </w:r>
+      <w:r>
+        <w:rPr>
+          <w:rFonts w:ascii="Times New Roman" w:hAnsi="Times New Roman" w:cs="Times New Roman"/>
+          <w:sz w:val="24"/>
+          <w:szCs w:val="24"/>
+          <w:lang w:val="en-US"/>
+        </w:rPr>
+        <w:t xml:space="preserve">, </w:t>
+      </w:r>
+      <w:r>
+        <w:rPr>
+          <w:rFonts w:ascii="Times New Roman" w:hAnsi="Times New Roman" w:cs="Times New Roman"/>
+          <w:sz w:val="24"/>
+          <w:szCs w:val="24"/>
+          <w:lang w:val="en-US"/>
+        </w:rPr>
+        <w:t xml:space="preserve">the system reaches a state such that </w:t>
+      </w:r>
+      <w:r>
+        <w:rPr>
+          <w:rFonts w:ascii="Times New Roman" w:hAnsi="Times New Roman" w:cs="Times New Roman"/>
+          <w:sz w:val="24"/>
+          <w:szCs w:val="24"/>
+          <w:lang w:val="en-US"/>
+        </w:rPr>
+        <w:t xml:space="preserve">all batch sizes have a </w:t>
+      </w:r>
+      <w:r>
+        <w:rPr>
+          <w:rFonts w:ascii="Times New Roman" w:hAnsi="Times New Roman" w:cs="Times New Roman"/>
+          <w:sz w:val="24"/>
+          <w:szCs w:val="24"/>
+          <w:lang w:val="en-US"/>
+        </w:rPr>
+        <w:t>similar cross-validation accur</w:t>
+      </w:r>
+      <w:r>
+        <w:rPr>
+          <w:rFonts w:ascii="Times New Roman" w:hAnsi="Times New Roman" w:cs="Times New Roman"/>
+          <w:sz w:val="24"/>
+          <w:szCs w:val="24"/>
+          <w:lang w:val="en-US"/>
+        </w:rPr>
+        <w:t>acy.</w:t>
+      </w:r>
+      <w:r>
+        <w:rPr>
+          <w:rFonts w:ascii="Times New Roman" w:hAnsi="Times New Roman" w:cs="Times New Roman"/>
+          <w:sz w:val="24"/>
+          <w:szCs w:val="24"/>
+          <w:lang w:val="en-US"/>
+        </w:rPr>
+        <w:t xml:space="preserve"> </w:t>
+      </w:r>
+      <w:r>
+        <w:rPr>
+          <w:rFonts w:ascii="Times New Roman" w:hAnsi="Times New Roman" w:cs="Times New Roman"/>
+          <w:sz w:val="24"/>
+          <w:szCs w:val="24"/>
+          <w:lang w:val="en-US"/>
+        </w:rPr>
+        <w:t xml:space="preserve">In the end, the cross-validation </w:t>
+      </w:r>
+      <w:r>
+        <w:rPr>
+          <w:rFonts w:ascii="Times New Roman" w:hAnsi="Times New Roman" w:cs="Times New Roman"/>
+          <w:sz w:val="24"/>
+          <w:szCs w:val="24"/>
+          <w:lang w:val="en-US"/>
+        </w:rPr>
+        <w:t>accuracies</w:t>
+      </w:r>
+      <w:r>
+        <w:rPr>
+          <w:rFonts w:ascii="Times New Roman" w:hAnsi="Times New Roman" w:cs="Times New Roman"/>
+          <w:sz w:val="24"/>
+          <w:szCs w:val="24"/>
+          <w:lang w:val="en-US"/>
+        </w:rPr>
+        <w:t xml:space="preserve"> for all the batch sizes do not</w:t>
+      </w:r>
+      <w:r>
+        <w:rPr>
+          <w:rFonts w:ascii="Times New Roman" w:hAnsi="Times New Roman" w:cs="Times New Roman"/>
+          <w:sz w:val="24"/>
+          <w:szCs w:val="24"/>
+          <w:lang w:val="en-US"/>
+        </w:rPr>
+        <w:t xml:space="preserve"> </w:t>
+      </w:r>
+      <w:r>
+        <w:rPr>
+          <w:rFonts w:ascii="Times New Roman" w:hAnsi="Times New Roman" w:cs="Times New Roman"/>
+          <w:sz w:val="24"/>
+          <w:szCs w:val="24"/>
+          <w:lang w:val="en-US"/>
+        </w:rPr>
+        <w:t>differ significantly.</w:t>
+      </w:r>
+    </w:p>
+    <w:p>
+      <w:pPr>
+        <w:pStyle w:val="ListParagraph"/>
+        <w:numPr>
+          <w:ilvl w:val="0"/>
+          <w:numId w:val="1"/>
+        </w:numPr>
+        <w:rPr>
+          <w:rFonts w:ascii="Times New Roman" w:hAnsi="Times New Roman" w:cs="Times New Roman"/>
+          <w:sz w:val="24"/>
+          <w:szCs w:val="24"/>
+          <w:lang w:val="en-US"/>
+        </w:rPr>
+      </w:pPr>
+      <w:r>
+        <w:rPr>
+          <w:rFonts w:ascii="Times New Roman" w:hAnsi="Times New Roman" w:cs="Times New Roman"/>
+          <w:sz w:val="24"/>
+          <w:szCs w:val="24"/>
+          <w:lang w:val="en-US"/>
+        </w:rPr>
+        <w:t xml:space="preserve">When batch size is 64, the time taken to train </w:t>
+      </w:r>
+      <w:r>
+        <w:rPr>
+          <w:rFonts w:ascii="Times New Roman" w:hAnsi="Times New Roman" w:cs="Times New Roman"/>
+          <w:sz w:val="24"/>
+          <w:szCs w:val="24"/>
+          <w:lang w:val="en-US"/>
+        </w:rPr>
+        <w:t xml:space="preserve">the FFN for </w:t>
+      </w:r>
+      <w:r>
+        <w:rPr>
+          <w:rFonts w:ascii="Times New Roman" w:hAnsi="Times New Roman" w:cs="Times New Roman"/>
+          <w:sz w:val="24"/>
+          <w:szCs w:val="24"/>
+          <w:lang w:val="en-US"/>
+        </w:rPr>
+        <w:t>one epoch is significantly lower than other batch sizes.</w:t>
+      </w:r>
+    </w:p>
+    <w:p>
+      <w:pPr>
+        <w:rPr>
+          <w:rFonts w:ascii="Times New Roman" w:hAnsi="Times New Roman" w:cs="Times New Roman"/>
+          <w:sz w:val="24"/>
+          <w:szCs w:val="24"/>
+        </w:rPr>
+      </w:pPr>
+      <w:r>
+        <w:rPr>
+          <w:rFonts w:ascii="Times New Roman" w:hAnsi="Times New Roman" w:cs="Times New Roman"/>
+          <w:sz w:val="24"/>
+          <w:szCs w:val="24"/>
+        </w:rPr>
+        <w:t xml:space="preserve">c) </w:t>
+      </w:r>
+      <w:r>
+        <w:rPr>
+          <w:rFonts w:ascii="Times New Roman" w:hAnsi="Times New Roman" w:cs="Times New Roman"/>
+          <w:sz w:val="24"/>
+          <w:szCs w:val="24"/>
+        </w:rPr>
+        <w:t>When the batch size is changed to 64, t</w:t>
+      </w:r>
+      <w:r>
+        <w:rPr>
+          <w:rFonts w:ascii="Times New Roman" w:hAnsi="Times New Roman" w:cs="Times New Roman"/>
+          <w:sz w:val="24"/>
+          <w:szCs w:val="24"/>
+        </w:rPr>
+        <w:t xml:space="preserve">he accuracies on both training and testing data against epochs are shown in the Figure </w:t>
+      </w:r>
+      <w:r>
+        <w:rPr>
+          <w:rFonts w:ascii="Times New Roman" w:hAnsi="Times New Roman" w:cs="Times New Roman"/>
+          <w:sz w:val="24"/>
+          <w:szCs w:val="24"/>
+        </w:rPr>
+        <w:t>4</w:t>
+      </w:r>
+      <w:r>
+        <w:rPr>
+          <w:rFonts w:ascii="Times New Roman" w:hAnsi="Times New Roman" w:cs="Times New Roman"/>
+          <w:sz w:val="24"/>
+          <w:szCs w:val="24"/>
+        </w:rPr>
+        <w:t xml:space="preserve"> below: </w:t>
+      </w:r>
+    </w:p>
+    <w:p>
+      <w:pPr>
+        <w:jc w:val="center"/>
+        <w:rPr>
+          <w:rFonts w:ascii="Times New Roman" w:hAnsi="Times New Roman" w:cs="Times New Roman"/>
+          <w:sz w:val="24"/>
+          <w:szCs w:val="24"/>
+        </w:rPr>
+      </w:pPr>
+      <w:r>
+        <w:rPr>
+          <w:rFonts w:ascii="Times New Roman" w:hAnsi="Times New Roman" w:cs="Times New Roman"/>
+          <w:noProof/>
+          <w:sz w:val="24"/>
+          <w:szCs w:val="24"/>
+        </w:rPr>
+        <w:drawing>
+          <wp:inline distT="0" distB="0" distL="0" distR="0" wp14:anchorId="51B93144" wp14:editId="356E0B18">
+            <wp:extent cx="2880000" cy="1897200"/>
+            <wp:effectExtent l="0" t="0" r="0" b="8255"/>
+            <wp:docPr id="4" name="Picture 4"/>
+            <wp:cNvGraphicFramePr>
+              <a:graphicFrameLocks xmlns:a="http://schemas.openxmlformats.org/drawingml/2006/main" noChangeAspect="1"/>
+            </wp:cNvGraphicFramePr>
+            <a:graphic xmlns:a="http://schemas.openxmlformats.org/drawingml/2006/main">
+              <a:graphicData uri="http://schemas.openxmlformats.org/drawingml/2006/picture">
+                <pic:pic xmlns:pic="http://schemas.openxmlformats.org/drawingml/2006/picture">
+                  <pic:nvPicPr>
+                    <pic:cNvPr id="0" name="Picture 3"/>
+                    <pic:cNvPicPr>
+                      <a:picLocks noChangeAspect="1" noChangeArrowheads="1"/>
+                    </pic:cNvPicPr>
+                  </pic:nvPicPr>
+                  <pic:blipFill>
+                    <a:blip r:embed="rId8">
+                      <a:extLst>
+                        <a:ext uri="{28A0092B-C50C-407E-A947-70E740481C1C}">
+                          <a14:useLocalDpi xmlns:a14="http://schemas.microsoft.com/office/drawing/2010/main" val="0"/>
+                        </a:ext>
+                      </a:extLst>
+                    </a:blip>
+                    <a:srcRect/>
+                    <a:stretch>
+                      <a:fillRect/>
+                    </a:stretch>
+                  </pic:blipFill>
+                  <pic:spPr bwMode="auto">
+                    <a:xfrm>
+                      <a:off x="0" y="0"/>
+                      <a:ext cx="2880000" cy="1897200"/>
+                    </a:xfrm>
+                    <a:prstGeom prst="rect">
+                      <a:avLst/>
+                    </a:prstGeom>
+                    <a:noFill/>
+                    <a:ln>
+                      <a:noFill/>
+                    </a:ln>
+                  </pic:spPr>
+                </pic:pic>
+              </a:graphicData>
+            </a:graphic>
+          </wp:inline>
+        </w:drawing>
+      </w:r>
+    </w:p>
+    <w:p>
+      <w:pPr>
+        <w:jc w:val="center"/>
+        <w:rPr>
+          <w:rFonts w:ascii="Times New Roman" w:hAnsi="Times New Roman" w:cs="Times New Roman"/>
+          <w:sz w:val="24"/>
+          <w:szCs w:val="24"/>
+        </w:rPr>
+      </w:pPr>
+      <w:r>
+        <w:rPr>
+          <w:rFonts w:ascii="Times New Roman" w:hAnsi="Times New Roman" w:cs="Times New Roman"/>
+          <w:sz w:val="24"/>
+          <w:szCs w:val="24"/>
+        </w:rPr>
+        <w:t>Figure 4</w:t>
+      </w:r>
+    </w:p>
+    <w:p>
+      <w:pPr>
+        <w:rPr>
+          <w:rFonts w:ascii="Times New Roman" w:hAnsi="Times New Roman" w:cs="Times New Roman"/>
+          <w:sz w:val="24"/>
+          <w:szCs w:val="24"/>
+        </w:rPr>
+      </w:pPr>
+      <w:r>
+        <w:rPr>
+          <w:rFonts w:ascii="Times New Roman" w:hAnsi="Times New Roman" w:cs="Times New Roman"/>
+          <w:sz w:val="24"/>
+          <w:szCs w:val="24"/>
+        </w:rPr>
+        <w:t xml:space="preserve">3. </w:t>
       </w:r>
       <w:bookmarkStart w:id="0" w:name="_GoBack"/>
       <w:bookmarkEnd w:id="0"/>
-    </w:p>
-    <w:p>
-      <w:pPr>
-        <w:rPr>
-          <w:rFonts w:ascii="Times New Roman" w:hAnsi="Times New Roman" w:cs="Times New Roman"/>
-          <w:sz w:val="24"/>
-          <w:szCs w:val="24"/>
-        </w:rPr>
-      </w:pPr>
-    </w:p>
-    <w:p>
-      <w:pPr>
-        <w:rPr>
-          <w:rFonts w:ascii="Times New Roman" w:hAnsi="Times New Roman" w:cs="Times New Roman"/>
-          <w:sz w:val="24"/>
-          <w:szCs w:val="24"/>
-        </w:rPr>
-      </w:pPr>
     </w:p>
     <w:sectPr>
       <w:pgSz w:w="11906" w:h="16838"/>
@@ -484,6 +1225,127 @@
     </w:sectPr>
   </w:body>
 </w:document>
+</file>
+
+<file path=word/numbering.xml><?xml version="1.0" encoding="utf-8"?>
+<w:numbering xmlns:wpc="http://schemas.microsoft.com/office/word/2010/wordprocessingCanvas" xmlns:cx="http://schemas.microsoft.com/office/drawing/2014/chartex" xmlns:cx1="http://schemas.microsoft.com/office/drawing/2015/9/8/chartex" xmlns:cx2="http://schemas.microsoft.com/office/drawing/2015/10/21/chartex" xmlns:cx3="http://schemas.microsoft.com/office/drawing/2016/5/9/chartex" xmlns:cx4="http://schemas.microsoft.com/office/drawing/2016/5/10/chartex" xmlns:cx5="http://schemas.microsoft.com/office/drawing/2016/5/11/chartex" xmlns:cx6="http://schemas.microsoft.com/office/drawing/2016/5/12/chartex" xmlns:cx7="http://schemas.microsoft.com/office/drawing/2016/5/13/chartex" xmlns:cx8="http://schemas.microsoft.com/office/drawing/2016/5/14/chartex" xmlns:mc="http://schemas.openxmlformats.org/markup-compatibility/2006" xmlns:aink="http://schemas.microsoft.com/office/drawing/2016/ink" xmlns:am3d="http://schemas.microsoft.com/office/drawing/2017/model3d" xmlns:o="urn:schemas-microsoft-com:office:office" xmlns:r="http://schemas.openxmlformats.org/officeDocument/2006/relationships" xmlns:m="http://schemas.openxmlformats.org/officeDocument/2006/math" xmlns:v="urn:schemas-microsoft-com:vml" xmlns:wp14="http://schemas.microsoft.com/office/word/2010/wordprocessingDrawing" xmlns:wp="http://schemas.openxmlformats.org/drawingml/2006/wordprocessingDrawing" xmlns:w10="urn:schemas-microsoft-com:office:word" xmlns:w="http://schemas.openxmlformats.org/wordprocessingml/2006/main" xmlns:w14="http://schemas.microsoft.com/office/word/2010/wordml" xmlns:w15="http://schemas.microsoft.com/office/word/2012/wordml" xmlns:w16cid="http://schemas.microsoft.com/office/word/2016/wordml/cid" xmlns:w16se="http://schemas.microsoft.com/office/word/2015/wordml/symex" xmlns:wpg="http://schemas.microsoft.com/office/word/2010/wordprocessingGroup" xmlns:wpi="http://schemas.microsoft.com/office/word/2010/wordprocessingInk" xmlns:wne="http://schemas.microsoft.com/office/word/2006/wordml" xmlns:wps="http://schemas.microsoft.com/office/word/2010/wordprocessingShape" mc:Ignorable="w14 w15 w16se w16cid wp14">
+  <w:abstractNum w:abstractNumId="0" w15:restartNumberingAfterBreak="0">
+    <w:nsid w:val="63336456"/>
+    <w:multiLevelType w:val="hybridMultilevel"/>
+    <w:tmpl w:val="1204A3BC"/>
+    <w:lvl w:ilvl="0" w:tplc="48090005">
+      <w:start w:val="1"/>
+      <w:numFmt w:val="bullet"/>
+      <w:lvlText w:val=""/>
+      <w:lvlJc w:val="left"/>
+      <w:pPr>
+        <w:ind w:left="720" w:hanging="360"/>
+      </w:pPr>
+      <w:rPr>
+        <w:rFonts w:ascii="Wingdings" w:hAnsi="Wingdings" w:hint="default"/>
+      </w:rPr>
+    </w:lvl>
+    <w:lvl w:ilvl="1" w:tplc="48090003" w:tentative="1">
+      <w:start w:val="1"/>
+      <w:numFmt w:val="bullet"/>
+      <w:lvlText w:val="o"/>
+      <w:lvlJc w:val="left"/>
+      <w:pPr>
+        <w:ind w:left="1440" w:hanging="360"/>
+      </w:pPr>
+      <w:rPr>
+        <w:rFonts w:ascii="Courier New" w:hAnsi="Courier New" w:cs="Courier New" w:hint="default"/>
+      </w:rPr>
+    </w:lvl>
+    <w:lvl w:ilvl="2" w:tplc="48090005" w:tentative="1">
+      <w:start w:val="1"/>
+      <w:numFmt w:val="bullet"/>
+      <w:lvlText w:val=""/>
+      <w:lvlJc w:val="left"/>
+      <w:pPr>
+        <w:ind w:left="2160" w:hanging="360"/>
+      </w:pPr>
+      <w:rPr>
+        <w:rFonts w:ascii="Wingdings" w:hAnsi="Wingdings" w:hint="default"/>
+      </w:rPr>
+    </w:lvl>
+    <w:lvl w:ilvl="3" w:tplc="48090001" w:tentative="1">
+      <w:start w:val="1"/>
+      <w:numFmt w:val="bullet"/>
+      <w:lvlText w:val=""/>
+      <w:lvlJc w:val="left"/>
+      <w:pPr>
+        <w:ind w:left="2880" w:hanging="360"/>
+      </w:pPr>
+      <w:rPr>
+        <w:rFonts w:ascii="Symbol" w:hAnsi="Symbol" w:hint="default"/>
+      </w:rPr>
+    </w:lvl>
+    <w:lvl w:ilvl="4" w:tplc="48090003" w:tentative="1">
+      <w:start w:val="1"/>
+      <w:numFmt w:val="bullet"/>
+      <w:lvlText w:val="o"/>
+      <w:lvlJc w:val="left"/>
+      <w:pPr>
+        <w:ind w:left="3600" w:hanging="360"/>
+      </w:pPr>
+      <w:rPr>
+        <w:rFonts w:ascii="Courier New" w:hAnsi="Courier New" w:cs="Courier New" w:hint="default"/>
+      </w:rPr>
+    </w:lvl>
+    <w:lvl w:ilvl="5" w:tplc="48090005" w:tentative="1">
+      <w:start w:val="1"/>
+      <w:numFmt w:val="bullet"/>
+      <w:lvlText w:val=""/>
+      <w:lvlJc w:val="left"/>
+      <w:pPr>
+        <w:ind w:left="4320" w:hanging="360"/>
+      </w:pPr>
+      <w:rPr>
+        <w:rFonts w:ascii="Wingdings" w:hAnsi="Wingdings" w:hint="default"/>
+      </w:rPr>
+    </w:lvl>
+    <w:lvl w:ilvl="6" w:tplc="48090001" w:tentative="1">
+      <w:start w:val="1"/>
+      <w:numFmt w:val="bullet"/>
+      <w:lvlText w:val=""/>
+      <w:lvlJc w:val="left"/>
+      <w:pPr>
+        <w:ind w:left="5040" w:hanging="360"/>
+      </w:pPr>
+      <w:rPr>
+        <w:rFonts w:ascii="Symbol" w:hAnsi="Symbol" w:hint="default"/>
+      </w:rPr>
+    </w:lvl>
+    <w:lvl w:ilvl="7" w:tplc="48090003" w:tentative="1">
+      <w:start w:val="1"/>
+      <w:numFmt w:val="bullet"/>
+      <w:lvlText w:val="o"/>
+      <w:lvlJc w:val="left"/>
+      <w:pPr>
+        <w:ind w:left="5760" w:hanging="360"/>
+      </w:pPr>
+      <w:rPr>
+        <w:rFonts w:ascii="Courier New" w:hAnsi="Courier New" w:cs="Courier New" w:hint="default"/>
+      </w:rPr>
+    </w:lvl>
+    <w:lvl w:ilvl="8" w:tplc="48090005" w:tentative="1">
+      <w:start w:val="1"/>
+      <w:numFmt w:val="bullet"/>
+      <w:lvlText w:val=""/>
+      <w:lvlJc w:val="left"/>
+      <w:pPr>
+        <w:ind w:left="6480" w:hanging="360"/>
+      </w:pPr>
+      <w:rPr>
+        <w:rFonts w:ascii="Wingdings" w:hAnsi="Wingdings" w:hint="default"/>
+      </w:rPr>
+    </w:lvl>
+  </w:abstractNum>
+  <w:num w:numId="1">
+    <w:abstractNumId w:val="0"/>
+  </w:num>
+</w:numbering>
 </file>
 
 <file path=word/styles.xml><?xml version="1.0" encoding="utf-8"?>

</xml_diff>

<commit_message>
Deleted some of the unused image
</commit_message>
<xml_diff>
--- a/assignment1_question_a/CZ4042 Report Part I.docx
+++ b/assignment1_question_a/CZ4042 Report Part I.docx
@@ -6,13 +6,19 @@
       <w:pPr>
         <w:rPr>
           <w:rFonts w:ascii="Times New Roman" w:hAnsi="Times New Roman" w:cs="Times New Roman"/>
-          <w:sz w:val="24"/>
-          <w:szCs w:val="24"/>
-        </w:rPr>
-      </w:pPr>
-      <w:r>
-        <w:rPr>
-          <w:rFonts w:ascii="Times New Roman" w:hAnsi="Times New Roman" w:cs="Times New Roman"/>
+          <w:b/>
+          <w:bCs/>
+          <w:sz w:val="24"/>
+          <w:szCs w:val="24"/>
+        </w:rPr>
+      </w:pPr>
+      <w:bookmarkStart w:id="0" w:name="_Hlk22046540"/>
+      <w:bookmarkEnd w:id="0"/>
+      <w:r>
+        <w:rPr>
+          <w:rFonts w:ascii="Times New Roman" w:hAnsi="Times New Roman" w:cs="Times New Roman"/>
+          <w:b/>
+          <w:bCs/>
           <w:sz w:val="24"/>
           <w:szCs w:val="24"/>
         </w:rPr>
@@ -27,15 +33,6 @@
           <w:szCs w:val="24"/>
         </w:rPr>
       </w:pPr>
-    </w:p>
-    <w:p>
-      <w:pPr>
-        <w:rPr>
-          <w:rFonts w:ascii="Times New Roman" w:hAnsi="Times New Roman" w:cs="Times New Roman"/>
-          <w:sz w:val="24"/>
-          <w:szCs w:val="24"/>
-        </w:rPr>
-      </w:pPr>
       <w:r>
         <w:rPr>
           <w:rFonts w:ascii="Times New Roman" w:hAnsi="Times New Roman" w:cs="Times New Roman"/>
@@ -50,7 +47,23 @@
           <w:sz w:val="24"/>
           <w:szCs w:val="24"/>
         </w:rPr>
-        <w:t xml:space="preserve">The feedforward neural network </w:t>
+        <w:t xml:space="preserve">The </w:t>
+      </w:r>
+      <w:r>
+        <w:rPr>
+          <w:rFonts w:ascii="Times New Roman" w:hAnsi="Times New Roman" w:cs="Times New Roman"/>
+          <w:sz w:val="24"/>
+          <w:szCs w:val="24"/>
+        </w:rPr>
+        <w:t xml:space="preserve">3-layer </w:t>
+      </w:r>
+      <w:r>
+        <w:rPr>
+          <w:rFonts w:ascii="Times New Roman" w:hAnsi="Times New Roman" w:cs="Times New Roman"/>
+          <w:sz w:val="24"/>
+          <w:szCs w:val="24"/>
+        </w:rPr>
+        <w:t xml:space="preserve">feedforward neural network </w:t>
       </w:r>
       <w:r>
         <w:rPr>
@@ -74,15 +87,7 @@
           <w:sz w:val="24"/>
           <w:szCs w:val="24"/>
         </w:rPr>
-        <w:t xml:space="preserve"> with a </w:t>
-      </w:r>
-      <w:r>
-        <w:rPr>
-          <w:rFonts w:ascii="Times New Roman" w:hAnsi="Times New Roman" w:cs="Times New Roman"/>
-          <w:sz w:val="24"/>
-          <w:szCs w:val="24"/>
-        </w:rPr>
-        <w:t xml:space="preserve">learning rate </w:t>
+        <w:t xml:space="preserve"> with a learning rate </w:t>
       </w:r>
       <w:r>
         <w:rPr>
@@ -106,15 +111,7 @@
           <w:sz w:val="24"/>
           <w:szCs w:val="24"/>
         </w:rPr>
-        <w:t xml:space="preserve"> = 0.01</w:t>
-      </w:r>
-      <w:r>
-        <w:rPr>
-          <w:rFonts w:ascii="Times New Roman" w:hAnsi="Times New Roman" w:cs="Times New Roman"/>
-          <w:sz w:val="24"/>
-          <w:szCs w:val="24"/>
-        </w:rPr>
-        <w:t xml:space="preserve">, </w:t>
+        <w:t xml:space="preserve"> = 0.01, </w:t>
       </w:r>
       <w:r>
         <w:rPr>
@@ -264,9 +261,9 @@
           <w:szCs w:val="24"/>
         </w:rPr>
         <w:drawing>
-          <wp:inline distT="0" distB="0" distL="0" distR="0" wp14:anchorId="5275E0B1" wp14:editId="42F8F8D5">
-            <wp:extent cx="2880000" cy="1897200"/>
-            <wp:effectExtent l="0" t="0" r="0" b="8255"/>
+          <wp:inline distT="0" distB="0" distL="0" distR="0" wp14:anchorId="5275E0B1" wp14:editId="5FBAD2DA">
+            <wp:extent cx="3600000" cy="2372400"/>
+            <wp:effectExtent l="0" t="0" r="635" b="8890"/>
             <wp:docPr id="1" name="Picture 1"/>
             <wp:cNvGraphicFramePr>
               <a:graphicFrameLocks xmlns:a="http://schemas.openxmlformats.org/drawingml/2006/main" noChangeAspect="1"/>
@@ -296,7 +293,7 @@
                   <pic:spPr bwMode="auto">
                     <a:xfrm>
                       <a:off x="0" y="0"/>
-                      <a:ext cx="2880000" cy="1897200"/>
+                      <a:ext cx="3600000" cy="2372400"/>
                     </a:xfrm>
                     <a:prstGeom prst="rect">
                       <a:avLst/>
@@ -467,7 +464,23 @@
           <w:sz w:val="24"/>
           <w:szCs w:val="24"/>
         </w:rPr>
-        <w:t>The batch size are evaluated based on their cross-validation</w:t>
+        <w:t>The batch size</w:t>
+      </w:r>
+      <w:r>
+        <w:rPr>
+          <w:rFonts w:ascii="Times New Roman" w:hAnsi="Times New Roman" w:cs="Times New Roman"/>
+          <w:sz w:val="24"/>
+          <w:szCs w:val="24"/>
+        </w:rPr>
+        <w:t>s</w:t>
+      </w:r>
+      <w:r>
+        <w:rPr>
+          <w:rFonts w:ascii="Times New Roman" w:hAnsi="Times New Roman" w:cs="Times New Roman"/>
+          <w:sz w:val="24"/>
+          <w:szCs w:val="24"/>
+        </w:rPr>
+        <w:t xml:space="preserve"> are evaluated based on their cross-validation</w:t>
       </w:r>
       <w:r>
         <w:rPr>
@@ -601,9 +614,9 @@
           <w:szCs w:val="24"/>
         </w:rPr>
         <w:drawing>
-          <wp:inline distT="0" distB="0" distL="0" distR="0" wp14:anchorId="73839593" wp14:editId="646ECFE1">
-            <wp:extent cx="2880000" cy="1929600"/>
-            <wp:effectExtent l="0" t="0" r="0" b="0"/>
+          <wp:inline distT="0" distB="0" distL="0" distR="0" wp14:anchorId="73839593" wp14:editId="1D37D209">
+            <wp:extent cx="3600000" cy="2412000"/>
+            <wp:effectExtent l="0" t="0" r="635" b="7620"/>
             <wp:docPr id="2" name="Picture 2"/>
             <wp:cNvGraphicFramePr>
               <a:graphicFrameLocks xmlns:a="http://schemas.openxmlformats.org/drawingml/2006/main" noChangeAspect="1"/>
@@ -633,7 +646,7 @@
                   <pic:spPr bwMode="auto">
                     <a:xfrm>
                       <a:off x="0" y="0"/>
-                      <a:ext cx="2880000" cy="1929600"/>
+                      <a:ext cx="3600000" cy="2412000"/>
                     </a:xfrm>
                     <a:prstGeom prst="rect">
                       <a:avLst/>
@@ -683,6 +696,7 @@
           <w:sz w:val="24"/>
           <w:szCs w:val="24"/>
         </w:rPr>
+        <w:lastRenderedPageBreak/>
         <w:t>Besides</w:t>
       </w:r>
       <w:r>
@@ -711,11 +725,10 @@
           <w:sz w:val="24"/>
           <w:szCs w:val="24"/>
         </w:rPr>
-        <w:lastRenderedPageBreak/>
         <w:drawing>
-          <wp:inline distT="0" distB="0" distL="0" distR="0" wp14:anchorId="7A0C0C6B" wp14:editId="3B456A18">
-            <wp:extent cx="2880000" cy="1947600"/>
-            <wp:effectExtent l="0" t="0" r="0" b="0"/>
+          <wp:inline distT="0" distB="0" distL="0" distR="0" wp14:anchorId="7A0C0C6B" wp14:editId="018158C6">
+            <wp:extent cx="3600000" cy="2433600"/>
+            <wp:effectExtent l="0" t="0" r="635" b="5080"/>
             <wp:docPr id="3" name="Picture 3"/>
             <wp:cNvGraphicFramePr>
               <a:graphicFrameLocks xmlns:a="http://schemas.openxmlformats.org/drawingml/2006/main" noChangeAspect="1"/>
@@ -745,7 +758,7 @@
                   <pic:spPr bwMode="auto">
                     <a:xfrm>
                       <a:off x="0" y="0"/>
-                      <a:ext cx="2880000" cy="1947600"/>
+                      <a:ext cx="3600000" cy="2433600"/>
                     </a:xfrm>
                     <a:prstGeom prst="rect">
                       <a:avLst/>
@@ -1087,31 +1100,7 @@
           <w:sz w:val="24"/>
           <w:szCs w:val="24"/>
         </w:rPr>
-        <w:t>When the batch size is changed to 64, t</w:t>
-      </w:r>
-      <w:r>
-        <w:rPr>
-          <w:rFonts w:ascii="Times New Roman" w:hAnsi="Times New Roman" w:cs="Times New Roman"/>
-          <w:sz w:val="24"/>
-          <w:szCs w:val="24"/>
-        </w:rPr>
-        <w:t xml:space="preserve">he accuracies on both training and testing data against epochs are shown in the Figure </w:t>
-      </w:r>
-      <w:r>
-        <w:rPr>
-          <w:rFonts w:ascii="Times New Roman" w:hAnsi="Times New Roman" w:cs="Times New Roman"/>
-          <w:sz w:val="24"/>
-          <w:szCs w:val="24"/>
-        </w:rPr>
-        <w:t>4</w:t>
-      </w:r>
-      <w:r>
-        <w:rPr>
-          <w:rFonts w:ascii="Times New Roman" w:hAnsi="Times New Roman" w:cs="Times New Roman"/>
-          <w:sz w:val="24"/>
-          <w:szCs w:val="24"/>
-        </w:rPr>
-        <w:t xml:space="preserve"> below: </w:t>
+        <w:t xml:space="preserve">When the batch size is changed to 64, the accuracies on both training and testing data against epochs are shown in the Figure 4 below: </w:t>
       </w:r>
     </w:p>
     <w:p>
@@ -1131,9 +1120,9 @@
           <w:szCs w:val="24"/>
         </w:rPr>
         <w:drawing>
-          <wp:inline distT="0" distB="0" distL="0" distR="0" wp14:anchorId="51B93144" wp14:editId="356E0B18">
-            <wp:extent cx="2880000" cy="1897200"/>
-            <wp:effectExtent l="0" t="0" r="0" b="8255"/>
+          <wp:inline distT="0" distB="0" distL="0" distR="0" wp14:anchorId="51B93144" wp14:editId="5A374B91">
+            <wp:extent cx="3600000" cy="2372400"/>
+            <wp:effectExtent l="0" t="0" r="635" b="8890"/>
             <wp:docPr id="4" name="Picture 4"/>
             <wp:cNvGraphicFramePr>
               <a:graphicFrameLocks xmlns:a="http://schemas.openxmlformats.org/drawingml/2006/main" noChangeAspect="1"/>
@@ -1163,7 +1152,7 @@
                   <pic:spPr bwMode="auto">
                     <a:xfrm>
                       <a:off x="0" y="0"/>
-                      <a:ext cx="2880000" cy="1897200"/>
+                      <a:ext cx="3600000" cy="2372400"/>
                     </a:xfrm>
                     <a:prstGeom prst="rect">
                       <a:avLst/>
@@ -1212,10 +1201,1932 @@
           <w:sz w:val="24"/>
           <w:szCs w:val="24"/>
         </w:rPr>
+        <w:lastRenderedPageBreak/>
         <w:t xml:space="preserve">3. </w:t>
       </w:r>
-      <w:bookmarkStart w:id="0" w:name="_GoBack"/>
-      <w:bookmarkEnd w:id="0"/>
+      <w:r>
+        <w:rPr>
+          <w:rFonts w:ascii="Times New Roman" w:hAnsi="Times New Roman" w:cs="Times New Roman"/>
+          <w:sz w:val="24"/>
+          <w:szCs w:val="24"/>
+        </w:rPr>
+        <w:t xml:space="preserve">This part is to find the optimal number of neurons in the hidden-layer, the number </w:t>
+      </w:r>
+      <w:r>
+        <w:rPr>
+          <w:rFonts w:ascii="Times New Roman" w:hAnsi="Times New Roman" w:cs="Times New Roman"/>
+          <w:sz w:val="24"/>
+          <w:szCs w:val="24"/>
+        </w:rPr>
+        <w:t xml:space="preserve">is </w:t>
+      </w:r>
+      <w:r>
+        <w:rPr>
+          <w:rFonts w:ascii="Times New Roman" w:hAnsi="Times New Roman" w:cs="Times New Roman"/>
+          <w:sz w:val="24"/>
+          <w:szCs w:val="24"/>
+        </w:rPr>
+        <w:t xml:space="preserve">chosen from </w:t>
+      </w:r>
+      <w:r>
+        <w:rPr>
+          <w:rFonts w:ascii="Times New Roman" w:hAnsi="Times New Roman" w:cs="Times New Roman"/>
+          <w:sz w:val="24"/>
+          <w:szCs w:val="24"/>
+        </w:rPr>
+        <w:t>5, 10, 15, 20, 25</w:t>
+      </w:r>
+      <w:r>
+        <w:rPr>
+          <w:rFonts w:ascii="Times New Roman" w:hAnsi="Times New Roman" w:cs="Times New Roman"/>
+          <w:sz w:val="24"/>
+          <w:szCs w:val="24"/>
+        </w:rPr>
+        <w:t xml:space="preserve">. The </w:t>
+      </w:r>
+      <w:r>
+        <w:rPr>
+          <w:rFonts w:ascii="Times New Roman" w:hAnsi="Times New Roman" w:cs="Times New Roman"/>
+          <w:sz w:val="24"/>
+          <w:szCs w:val="24"/>
+        </w:rPr>
+        <w:t xml:space="preserve">neuron numbers </w:t>
+      </w:r>
+      <w:r>
+        <w:rPr>
+          <w:rFonts w:ascii="Times New Roman" w:hAnsi="Times New Roman" w:cs="Times New Roman"/>
+          <w:sz w:val="24"/>
+          <w:szCs w:val="24"/>
+        </w:rPr>
+        <w:t>are evaluated based on their cross-validation accuracies</w:t>
+      </w:r>
+      <w:r>
+        <w:rPr>
+          <w:rFonts w:ascii="Times New Roman" w:hAnsi="Times New Roman" w:cs="Times New Roman"/>
+          <w:sz w:val="24"/>
+          <w:szCs w:val="24"/>
+        </w:rPr>
+        <w:t>.</w:t>
+      </w:r>
+    </w:p>
+    <w:p>
+      <w:pPr>
+        <w:rPr>
+          <w:rFonts w:ascii="Times New Roman" w:hAnsi="Times New Roman" w:cs="Times New Roman"/>
+          <w:sz w:val="24"/>
+          <w:szCs w:val="24"/>
+        </w:rPr>
+      </w:pPr>
+      <w:r>
+        <w:rPr>
+          <w:rFonts w:ascii="Times New Roman" w:hAnsi="Times New Roman" w:cs="Times New Roman"/>
+          <w:sz w:val="24"/>
+          <w:szCs w:val="24"/>
+        </w:rPr>
+        <w:t xml:space="preserve">a) </w:t>
+      </w:r>
+      <w:r>
+        <w:rPr>
+          <w:rFonts w:ascii="Times New Roman" w:hAnsi="Times New Roman" w:cs="Times New Roman"/>
+          <w:sz w:val="24"/>
+          <w:szCs w:val="24"/>
+        </w:rPr>
+        <w:t xml:space="preserve">The cross-validation accuracies against epochs for five different </w:t>
+      </w:r>
+      <w:r>
+        <w:rPr>
+          <w:rFonts w:ascii="Times New Roman" w:hAnsi="Times New Roman" w:cs="Times New Roman"/>
+          <w:sz w:val="24"/>
+          <w:szCs w:val="24"/>
+        </w:rPr>
+        <w:t>hidden-layer neuron numbers</w:t>
+      </w:r>
+      <w:r>
+        <w:rPr>
+          <w:rFonts w:ascii="Times New Roman" w:hAnsi="Times New Roman" w:cs="Times New Roman"/>
+          <w:sz w:val="24"/>
+          <w:szCs w:val="24"/>
+        </w:rPr>
+        <w:t xml:space="preserve"> are shown in Figure 5 below:</w:t>
+      </w:r>
+    </w:p>
+    <w:p>
+      <w:pPr>
+        <w:jc w:val="center"/>
+        <w:rPr>
+          <w:rFonts w:ascii="Times New Roman" w:hAnsi="Times New Roman" w:cs="Times New Roman"/>
+          <w:noProof/>
+          <w:sz w:val="24"/>
+          <w:szCs w:val="24"/>
+        </w:rPr>
+      </w:pPr>
+      <w:r>
+        <w:rPr>
+          <w:rFonts w:ascii="Times New Roman" w:hAnsi="Times New Roman" w:cs="Times New Roman"/>
+          <w:noProof/>
+          <w:sz w:val="24"/>
+          <w:szCs w:val="24"/>
+        </w:rPr>
+        <w:drawing>
+          <wp:inline distT="0" distB="0" distL="0" distR="0" wp14:anchorId="5962CCDE" wp14:editId="20F6E418">
+            <wp:extent cx="3600000" cy="2412000"/>
+            <wp:effectExtent l="0" t="0" r="635" b="7620"/>
+            <wp:docPr id="5" name="Picture 5"/>
+            <wp:cNvGraphicFramePr>
+              <a:graphicFrameLocks xmlns:a="http://schemas.openxmlformats.org/drawingml/2006/main" noChangeAspect="1"/>
+            </wp:cNvGraphicFramePr>
+            <a:graphic xmlns:a="http://schemas.openxmlformats.org/drawingml/2006/main">
+              <a:graphicData uri="http://schemas.openxmlformats.org/drawingml/2006/picture">
+                <pic:pic xmlns:pic="http://schemas.openxmlformats.org/drawingml/2006/picture">
+                  <pic:nvPicPr>
+                    <pic:cNvPr id="0" name="Picture 1"/>
+                    <pic:cNvPicPr>
+                      <a:picLocks noChangeAspect="1" noChangeArrowheads="1"/>
+                    </pic:cNvPicPr>
+                  </pic:nvPicPr>
+                  <pic:blipFill>
+                    <a:blip r:embed="rId9">
+                      <a:extLst>
+                        <a:ext uri="{28A0092B-C50C-407E-A947-70E740481C1C}">
+                          <a14:useLocalDpi xmlns:a14="http://schemas.microsoft.com/office/drawing/2010/main" val="0"/>
+                        </a:ext>
+                      </a:extLst>
+                    </a:blip>
+                    <a:srcRect/>
+                    <a:stretch>
+                      <a:fillRect/>
+                    </a:stretch>
+                  </pic:blipFill>
+                  <pic:spPr bwMode="auto">
+                    <a:xfrm>
+                      <a:off x="0" y="0"/>
+                      <a:ext cx="3600000" cy="2412000"/>
+                    </a:xfrm>
+                    <a:prstGeom prst="rect">
+                      <a:avLst/>
+                    </a:prstGeom>
+                    <a:noFill/>
+                    <a:ln>
+                      <a:noFill/>
+                    </a:ln>
+                  </pic:spPr>
+                </pic:pic>
+              </a:graphicData>
+            </a:graphic>
+          </wp:inline>
+        </w:drawing>
+      </w:r>
+    </w:p>
+    <w:p>
+      <w:pPr>
+        <w:jc w:val="center"/>
+        <w:rPr>
+          <w:rFonts w:ascii="Times New Roman" w:hAnsi="Times New Roman" w:cs="Times New Roman"/>
+          <w:sz w:val="24"/>
+          <w:szCs w:val="24"/>
+        </w:rPr>
+      </w:pPr>
+      <w:r>
+        <w:rPr>
+          <w:rFonts w:ascii="Times New Roman" w:hAnsi="Times New Roman" w:cs="Times New Roman"/>
+          <w:noProof/>
+          <w:sz w:val="24"/>
+          <w:szCs w:val="24"/>
+        </w:rPr>
+        <w:t>Figure 5</w:t>
+      </w:r>
+    </w:p>
+    <w:p>
+      <w:pPr>
+        <w:rPr>
+          <w:rFonts w:ascii="Times New Roman" w:hAnsi="Times New Roman" w:cs="Times New Roman"/>
+          <w:sz w:val="24"/>
+          <w:szCs w:val="24"/>
+        </w:rPr>
+      </w:pPr>
+      <w:r>
+        <w:rPr>
+          <w:rFonts w:ascii="Times New Roman" w:hAnsi="Times New Roman" w:cs="Times New Roman"/>
+          <w:sz w:val="24"/>
+          <w:szCs w:val="24"/>
+        </w:rPr>
+        <w:t xml:space="preserve">b) Based on Figure 5, </w:t>
+      </w:r>
+      <w:r>
+        <w:rPr>
+          <w:rFonts w:ascii="Times New Roman" w:hAnsi="Times New Roman" w:cs="Times New Roman"/>
+          <w:sz w:val="24"/>
+          <w:szCs w:val="24"/>
+        </w:rPr>
+        <w:t>it can be observed that</w:t>
+      </w:r>
+      <w:r>
+        <w:rPr>
+          <w:rFonts w:ascii="Times New Roman" w:hAnsi="Times New Roman" w:cs="Times New Roman"/>
+          <w:sz w:val="24"/>
+          <w:szCs w:val="24"/>
+        </w:rPr>
+        <w:t xml:space="preserve"> after around </w:t>
+      </w:r>
+      <w:r>
+        <w:rPr>
+          <w:rFonts w:ascii="Times New Roman" w:hAnsi="Times New Roman" w:cs="Times New Roman"/>
+          <w:sz w:val="24"/>
+          <w:szCs w:val="24"/>
+        </w:rPr>
+        <w:t xml:space="preserve">8000 epochs, </w:t>
+      </w:r>
+      <w:r>
+        <w:rPr>
+          <w:rFonts w:ascii="Times New Roman" w:hAnsi="Times New Roman" w:cs="Times New Roman"/>
+          <w:sz w:val="24"/>
+          <w:szCs w:val="24"/>
+        </w:rPr>
+        <w:t xml:space="preserve">the cross-validation accuracy for </w:t>
+      </w:r>
+      <w:r>
+        <w:rPr>
+          <w:rFonts w:ascii="Times New Roman" w:hAnsi="Times New Roman" w:cs="Times New Roman"/>
+          <w:sz w:val="24"/>
+          <w:szCs w:val="24"/>
+        </w:rPr>
+        <w:t>25 hidden-layer neurons</w:t>
+      </w:r>
+      <w:r>
+        <w:rPr>
+          <w:rFonts w:ascii="Times New Roman" w:hAnsi="Times New Roman" w:cs="Times New Roman"/>
+          <w:sz w:val="24"/>
+          <w:szCs w:val="24"/>
+        </w:rPr>
+        <w:t xml:space="preserve"> is above </w:t>
+      </w:r>
+      <w:r>
+        <w:rPr>
+          <w:rFonts w:ascii="Times New Roman" w:hAnsi="Times New Roman" w:cs="Times New Roman"/>
+          <w:sz w:val="24"/>
+          <w:szCs w:val="24"/>
+        </w:rPr>
+        <w:t>the</w:t>
+      </w:r>
+      <w:r>
+        <w:rPr>
+          <w:rFonts w:ascii="Times New Roman" w:hAnsi="Times New Roman" w:cs="Times New Roman"/>
+          <w:sz w:val="24"/>
+          <w:szCs w:val="24"/>
+        </w:rPr>
+        <w:t xml:space="preserve"> cross-validation </w:t>
+      </w:r>
+      <w:r>
+        <w:rPr>
+          <w:rFonts w:ascii="Times New Roman" w:hAnsi="Times New Roman" w:cs="Times New Roman"/>
+          <w:sz w:val="24"/>
+          <w:szCs w:val="24"/>
+        </w:rPr>
+        <w:t>accuracies</w:t>
+      </w:r>
+      <w:r>
+        <w:rPr>
+          <w:rFonts w:ascii="Times New Roman" w:hAnsi="Times New Roman" w:cs="Times New Roman"/>
+          <w:sz w:val="24"/>
+          <w:szCs w:val="24"/>
+        </w:rPr>
+        <w:t xml:space="preserve"> for other numbers of hidden neuron</w:t>
+      </w:r>
+      <w:r>
+        <w:rPr>
+          <w:rFonts w:ascii="Times New Roman" w:hAnsi="Times New Roman" w:cs="Times New Roman"/>
+          <w:sz w:val="24"/>
+          <w:szCs w:val="24"/>
+        </w:rPr>
+        <w:t>s</w:t>
+      </w:r>
+      <w:r>
+        <w:rPr>
+          <w:rFonts w:ascii="Times New Roman" w:hAnsi="Times New Roman" w:cs="Times New Roman"/>
+          <w:sz w:val="24"/>
+          <w:szCs w:val="24"/>
+        </w:rPr>
+        <w:t xml:space="preserve">, and it continues to be the highest until </w:t>
+      </w:r>
+      <w:r>
+        <w:rPr>
+          <w:rFonts w:ascii="Times New Roman" w:hAnsi="Times New Roman" w:cs="Times New Roman"/>
+          <w:sz w:val="24"/>
+          <w:szCs w:val="24"/>
+        </w:rPr>
+        <w:t>the end of the training (20000 epochs)</w:t>
+      </w:r>
+      <w:r>
+        <w:rPr>
+          <w:rFonts w:ascii="Times New Roman" w:hAnsi="Times New Roman" w:cs="Times New Roman"/>
+          <w:sz w:val="24"/>
+          <w:szCs w:val="24"/>
+        </w:rPr>
+        <w:t>.</w:t>
+      </w:r>
+      <w:r>
+        <w:rPr>
+          <w:rFonts w:ascii="Times New Roman" w:hAnsi="Times New Roman" w:cs="Times New Roman"/>
+          <w:sz w:val="24"/>
+          <w:szCs w:val="24"/>
+        </w:rPr>
+        <w:t xml:space="preserve"> Therefore, 25 is selected to be the optimal number of hidden</w:t>
+      </w:r>
+      <w:r>
+        <w:rPr>
+          <w:rFonts w:ascii="Times New Roman" w:hAnsi="Times New Roman" w:cs="Times New Roman"/>
+          <w:sz w:val="24"/>
+          <w:szCs w:val="24"/>
+        </w:rPr>
+        <w:t xml:space="preserve"> </w:t>
+      </w:r>
+      <w:r>
+        <w:rPr>
+          <w:rFonts w:ascii="Times New Roman" w:hAnsi="Times New Roman" w:cs="Times New Roman"/>
+          <w:sz w:val="24"/>
+          <w:szCs w:val="24"/>
+        </w:rPr>
+        <w:t>neurons.</w:t>
+      </w:r>
+    </w:p>
+    <w:p>
+      <w:pPr>
+        <w:rPr>
+          <w:rFonts w:ascii="Times New Roman" w:hAnsi="Times New Roman" w:cs="Times New Roman"/>
+          <w:sz w:val="24"/>
+          <w:szCs w:val="24"/>
+        </w:rPr>
+      </w:pPr>
+      <w:r>
+        <w:rPr>
+          <w:rFonts w:ascii="Times New Roman" w:hAnsi="Times New Roman" w:cs="Times New Roman"/>
+          <w:sz w:val="24"/>
+          <w:szCs w:val="24"/>
+        </w:rPr>
+        <w:t>c) When the number of hidden neuron</w:t>
+      </w:r>
+      <w:r>
+        <w:rPr>
+          <w:rFonts w:ascii="Times New Roman" w:hAnsi="Times New Roman" w:cs="Times New Roman"/>
+          <w:sz w:val="24"/>
+          <w:szCs w:val="24"/>
+        </w:rPr>
+        <w:t>s</w:t>
+      </w:r>
+      <w:r>
+        <w:rPr>
+          <w:rFonts w:ascii="Times New Roman" w:hAnsi="Times New Roman" w:cs="Times New Roman"/>
+          <w:sz w:val="24"/>
+          <w:szCs w:val="24"/>
+        </w:rPr>
+        <w:t xml:space="preserve"> is changed to </w:t>
+      </w:r>
+      <w:r>
+        <w:rPr>
+          <w:rFonts w:ascii="Times New Roman" w:hAnsi="Times New Roman" w:cs="Times New Roman"/>
+          <w:sz w:val="24"/>
+          <w:szCs w:val="24"/>
+        </w:rPr>
+        <w:t>25</w:t>
+      </w:r>
+      <w:r>
+        <w:rPr>
+          <w:rFonts w:ascii="Times New Roman" w:hAnsi="Times New Roman" w:cs="Times New Roman"/>
+          <w:sz w:val="24"/>
+          <w:szCs w:val="24"/>
+        </w:rPr>
+        <w:t xml:space="preserve">, the accuracies on both training and testing data against epochs are shown in the Figure </w:t>
+      </w:r>
+      <w:r>
+        <w:rPr>
+          <w:rFonts w:ascii="Times New Roman" w:hAnsi="Times New Roman" w:cs="Times New Roman"/>
+          <w:sz w:val="24"/>
+          <w:szCs w:val="24"/>
+        </w:rPr>
+        <w:t>6</w:t>
+      </w:r>
+      <w:r>
+        <w:rPr>
+          <w:rFonts w:ascii="Times New Roman" w:hAnsi="Times New Roman" w:cs="Times New Roman"/>
+          <w:sz w:val="24"/>
+          <w:szCs w:val="24"/>
+        </w:rPr>
+        <w:t xml:space="preserve"> below: </w:t>
+      </w:r>
+    </w:p>
+    <w:p>
+      <w:pPr>
+        <w:jc w:val="center"/>
+        <w:rPr>
+          <w:rFonts w:ascii="Times New Roman" w:hAnsi="Times New Roman" w:cs="Times New Roman"/>
+          <w:sz w:val="24"/>
+          <w:szCs w:val="24"/>
+        </w:rPr>
+      </w:pPr>
+      <w:r>
+        <w:rPr>
+          <w:rFonts w:ascii="Times New Roman" w:hAnsi="Times New Roman" w:cs="Times New Roman"/>
+          <w:noProof/>
+          <w:sz w:val="24"/>
+          <w:szCs w:val="24"/>
+        </w:rPr>
+        <w:drawing>
+          <wp:inline distT="0" distB="0" distL="0" distR="0" wp14:anchorId="7D43E182" wp14:editId="7848D7E7">
+            <wp:extent cx="3600000" cy="2667600"/>
+            <wp:effectExtent l="0" t="0" r="635" b="0"/>
+            <wp:docPr id="7" name="Picture 7"/>
+            <wp:cNvGraphicFramePr>
+              <a:graphicFrameLocks xmlns:a="http://schemas.openxmlformats.org/drawingml/2006/main" noChangeAspect="1"/>
+            </wp:cNvGraphicFramePr>
+            <a:graphic xmlns:a="http://schemas.openxmlformats.org/drawingml/2006/main">
+              <a:graphicData uri="http://schemas.openxmlformats.org/drawingml/2006/picture">
+                <pic:pic xmlns:pic="http://schemas.openxmlformats.org/drawingml/2006/picture">
+                  <pic:nvPicPr>
+                    <pic:cNvPr id="0" name="Picture 3"/>
+                    <pic:cNvPicPr>
+                      <a:picLocks noChangeAspect="1" noChangeArrowheads="1"/>
+                    </pic:cNvPicPr>
+                  </pic:nvPicPr>
+                  <pic:blipFill>
+                    <a:blip r:embed="rId10">
+                      <a:extLst>
+                        <a:ext uri="{28A0092B-C50C-407E-A947-70E740481C1C}">
+                          <a14:useLocalDpi xmlns:a14="http://schemas.microsoft.com/office/drawing/2010/main" val="0"/>
+                        </a:ext>
+                      </a:extLst>
+                    </a:blip>
+                    <a:srcRect/>
+                    <a:stretch>
+                      <a:fillRect/>
+                    </a:stretch>
+                  </pic:blipFill>
+                  <pic:spPr bwMode="auto">
+                    <a:xfrm>
+                      <a:off x="0" y="0"/>
+                      <a:ext cx="3600000" cy="2667600"/>
+                    </a:xfrm>
+                    <a:prstGeom prst="rect">
+                      <a:avLst/>
+                    </a:prstGeom>
+                    <a:noFill/>
+                    <a:ln>
+                      <a:noFill/>
+                    </a:ln>
+                  </pic:spPr>
+                </pic:pic>
+              </a:graphicData>
+            </a:graphic>
+          </wp:inline>
+        </w:drawing>
+      </w:r>
+    </w:p>
+    <w:p>
+      <w:pPr>
+        <w:jc w:val="center"/>
+        <w:rPr>
+          <w:rFonts w:ascii="Times New Roman" w:hAnsi="Times New Roman" w:cs="Times New Roman"/>
+          <w:sz w:val="24"/>
+          <w:szCs w:val="24"/>
+        </w:rPr>
+      </w:pPr>
+      <w:r>
+        <w:rPr>
+          <w:rFonts w:ascii="Times New Roman" w:hAnsi="Times New Roman" w:cs="Times New Roman"/>
+          <w:sz w:val="24"/>
+          <w:szCs w:val="24"/>
+        </w:rPr>
+        <w:t>Figure 6</w:t>
+      </w:r>
+    </w:p>
+    <w:p>
+      <w:pPr>
+        <w:rPr>
+          <w:rFonts w:ascii="Times New Roman" w:hAnsi="Times New Roman" w:cs="Times New Roman"/>
+          <w:sz w:val="24"/>
+          <w:szCs w:val="24"/>
+        </w:rPr>
+      </w:pPr>
+    </w:p>
+    <w:p>
+      <w:pPr>
+        <w:rPr>
+          <w:rFonts w:ascii="Times New Roman" w:hAnsi="Times New Roman" w:cs="Times New Roman"/>
+          <w:sz w:val="24"/>
+          <w:szCs w:val="24"/>
+        </w:rPr>
+      </w:pPr>
+      <w:r>
+        <w:rPr>
+          <w:rFonts w:ascii="Times New Roman" w:hAnsi="Times New Roman" w:cs="Times New Roman"/>
+          <w:sz w:val="24"/>
+          <w:szCs w:val="24"/>
+        </w:rPr>
+        <w:lastRenderedPageBreak/>
+        <w:t xml:space="preserve">4. This part is to find the optimal weight decay parameter </w:t>
+      </w:r>
+      <w:r>
+        <w:rPr>
+          <w:rFonts w:ascii="Cambria Math" w:hAnsi="Cambria Math" w:cs="Cambria Math"/>
+          <w:sz w:val="24"/>
+          <w:szCs w:val="24"/>
+        </w:rPr>
+        <w:t>𝛽</w:t>
+      </w:r>
+      <w:r>
+        <w:rPr>
+          <w:rFonts w:ascii="Times New Roman" w:hAnsi="Times New Roman" w:cs="Times New Roman"/>
+          <w:sz w:val="24"/>
+          <w:szCs w:val="24"/>
+        </w:rPr>
+        <w:t xml:space="preserve"> fro</w:t>
+      </w:r>
+      <w:r>
+        <w:rPr>
+          <w:rFonts w:ascii="Times New Roman" w:hAnsi="Times New Roman" w:cs="Times New Roman"/>
+          <w:sz w:val="24"/>
+          <w:szCs w:val="24"/>
+        </w:rPr>
+        <w:t>m 0, 10</w:t>
+      </w:r>
+      <w:r>
+        <w:rPr>
+          <w:rFonts w:ascii="Times New Roman" w:hAnsi="Times New Roman" w:cs="Times New Roman"/>
+          <w:sz w:val="24"/>
+          <w:szCs w:val="24"/>
+          <w:vertAlign w:val="superscript"/>
+        </w:rPr>
+        <w:t>−3</w:t>
+      </w:r>
+      <w:r>
+        <w:rPr>
+          <w:rFonts w:ascii="Times New Roman" w:hAnsi="Times New Roman" w:cs="Times New Roman"/>
+          <w:sz w:val="24"/>
+          <w:szCs w:val="24"/>
+        </w:rPr>
+        <w:t>, 10</w:t>
+      </w:r>
+      <w:r>
+        <w:rPr>
+          <w:rFonts w:ascii="Times New Roman" w:hAnsi="Times New Roman" w:cs="Times New Roman"/>
+          <w:sz w:val="24"/>
+          <w:szCs w:val="24"/>
+          <w:vertAlign w:val="superscript"/>
+        </w:rPr>
+        <w:t>−6</w:t>
+      </w:r>
+      <w:r>
+        <w:rPr>
+          <w:rFonts w:ascii="Times New Roman" w:hAnsi="Times New Roman" w:cs="Times New Roman"/>
+          <w:sz w:val="24"/>
+          <w:szCs w:val="24"/>
+        </w:rPr>
+        <w:t xml:space="preserve">, </w:t>
+      </w:r>
+      <w:r>
+        <w:rPr>
+          <w:rFonts w:ascii="Times New Roman" w:hAnsi="Times New Roman" w:cs="Times New Roman"/>
+          <w:sz w:val="24"/>
+          <w:szCs w:val="24"/>
+        </w:rPr>
+        <w:t>10</w:t>
+      </w:r>
+      <w:r>
+        <w:rPr>
+          <w:rFonts w:ascii="Times New Roman" w:hAnsi="Times New Roman" w:cs="Times New Roman"/>
+          <w:sz w:val="24"/>
+          <w:szCs w:val="24"/>
+          <w:vertAlign w:val="superscript"/>
+        </w:rPr>
+        <w:t>−</w:t>
+      </w:r>
+      <w:r>
+        <w:rPr>
+          <w:rFonts w:ascii="Times New Roman" w:hAnsi="Times New Roman" w:cs="Times New Roman"/>
+          <w:sz w:val="24"/>
+          <w:szCs w:val="24"/>
+          <w:vertAlign w:val="superscript"/>
+        </w:rPr>
+        <w:t>9</w:t>
+      </w:r>
+      <w:r>
+        <w:rPr>
+          <w:rFonts w:ascii="Times New Roman" w:hAnsi="Times New Roman" w:cs="Times New Roman"/>
+          <w:sz w:val="24"/>
+          <w:szCs w:val="24"/>
+        </w:rPr>
+        <w:t xml:space="preserve">, </w:t>
+      </w:r>
+      <w:r>
+        <w:rPr>
+          <w:rFonts w:ascii="Times New Roman" w:hAnsi="Times New Roman" w:cs="Times New Roman"/>
+          <w:sz w:val="24"/>
+          <w:szCs w:val="24"/>
+        </w:rPr>
+        <w:t>10</w:t>
+      </w:r>
+      <w:r>
+        <w:rPr>
+          <w:rFonts w:ascii="Times New Roman" w:hAnsi="Times New Roman" w:cs="Times New Roman"/>
+          <w:sz w:val="24"/>
+          <w:szCs w:val="24"/>
+          <w:vertAlign w:val="superscript"/>
+        </w:rPr>
+        <w:t>−</w:t>
+      </w:r>
+      <w:r>
+        <w:rPr>
+          <w:rFonts w:ascii="Times New Roman" w:hAnsi="Times New Roman" w:cs="Times New Roman"/>
+          <w:sz w:val="24"/>
+          <w:szCs w:val="24"/>
+          <w:vertAlign w:val="superscript"/>
+        </w:rPr>
+        <w:t>12</w:t>
+      </w:r>
+      <w:r>
+        <w:rPr>
+          <w:rFonts w:ascii="Times New Roman" w:hAnsi="Times New Roman" w:cs="Times New Roman"/>
+          <w:sz w:val="24"/>
+          <w:szCs w:val="24"/>
+        </w:rPr>
+        <w:t xml:space="preserve">. </w:t>
+      </w:r>
+      <w:r>
+        <w:rPr>
+          <w:rFonts w:ascii="Times New Roman" w:hAnsi="Times New Roman" w:cs="Times New Roman"/>
+          <w:sz w:val="24"/>
+          <w:szCs w:val="24"/>
+        </w:rPr>
+        <w:t xml:space="preserve">The </w:t>
+      </w:r>
+      <w:r>
+        <w:rPr>
+          <w:rFonts w:ascii="Times New Roman" w:hAnsi="Times New Roman" w:cs="Times New Roman"/>
+          <w:sz w:val="24"/>
+          <w:szCs w:val="24"/>
+        </w:rPr>
+        <w:t>weight decay parameter</w:t>
+      </w:r>
+      <w:r>
+        <w:rPr>
+          <w:rFonts w:ascii="Times New Roman" w:hAnsi="Times New Roman" w:cs="Times New Roman"/>
+          <w:sz w:val="24"/>
+          <w:szCs w:val="24"/>
+        </w:rPr>
+        <w:t>s</w:t>
+      </w:r>
+      <w:r>
+        <w:rPr>
+          <w:rFonts w:ascii="Times New Roman" w:hAnsi="Times New Roman" w:cs="Times New Roman"/>
+          <w:sz w:val="24"/>
+          <w:szCs w:val="24"/>
+        </w:rPr>
+        <w:t xml:space="preserve"> </w:t>
+      </w:r>
+      <w:r>
+        <w:rPr>
+          <w:rFonts w:ascii="Times New Roman" w:hAnsi="Times New Roman" w:cs="Times New Roman"/>
+          <w:sz w:val="24"/>
+          <w:szCs w:val="24"/>
+        </w:rPr>
+        <w:t>are evaluated based on their cross-validation accuracies.</w:t>
+      </w:r>
+    </w:p>
+    <w:p>
+      <w:pPr>
+        <w:rPr>
+          <w:rFonts w:ascii="Times New Roman" w:hAnsi="Times New Roman" w:cs="Times New Roman"/>
+          <w:sz w:val="24"/>
+          <w:szCs w:val="24"/>
+        </w:rPr>
+      </w:pPr>
+      <w:r>
+        <w:rPr>
+          <w:rFonts w:ascii="Times New Roman" w:hAnsi="Times New Roman" w:cs="Times New Roman"/>
+          <w:sz w:val="24"/>
+          <w:szCs w:val="24"/>
+        </w:rPr>
+        <w:t xml:space="preserve">a) </w:t>
+      </w:r>
+      <w:r>
+        <w:rPr>
+          <w:rFonts w:ascii="Times New Roman" w:hAnsi="Times New Roman" w:cs="Times New Roman"/>
+          <w:sz w:val="24"/>
+          <w:szCs w:val="24"/>
+        </w:rPr>
+        <w:t xml:space="preserve">The cross-validation accuracies against epochs for five different </w:t>
+      </w:r>
+      <w:r>
+        <w:rPr>
+          <w:rFonts w:ascii="Times New Roman" w:hAnsi="Times New Roman" w:cs="Times New Roman"/>
+          <w:sz w:val="24"/>
+          <w:szCs w:val="24"/>
+        </w:rPr>
+        <w:t>weight decay</w:t>
+      </w:r>
+      <w:r>
+        <w:rPr>
+          <w:rFonts w:ascii="Times New Roman" w:hAnsi="Times New Roman" w:cs="Times New Roman"/>
+          <w:sz w:val="24"/>
+          <w:szCs w:val="24"/>
+        </w:rPr>
+        <w:t xml:space="preserve"> </w:t>
+      </w:r>
+      <w:r>
+        <w:rPr>
+          <w:rFonts w:ascii="Times New Roman" w:hAnsi="Times New Roman" w:cs="Times New Roman"/>
+          <w:sz w:val="24"/>
+          <w:szCs w:val="24"/>
+        </w:rPr>
+        <w:t xml:space="preserve">parameters </w:t>
+      </w:r>
+      <w:r>
+        <w:rPr>
+          <w:rFonts w:ascii="Times New Roman" w:hAnsi="Times New Roman" w:cs="Times New Roman"/>
+          <w:sz w:val="24"/>
+          <w:szCs w:val="24"/>
+        </w:rPr>
+        <w:t xml:space="preserve">are shown in Figure </w:t>
+      </w:r>
+      <w:r>
+        <w:rPr>
+          <w:rFonts w:ascii="Times New Roman" w:hAnsi="Times New Roman" w:cs="Times New Roman"/>
+          <w:sz w:val="24"/>
+          <w:szCs w:val="24"/>
+        </w:rPr>
+        <w:t>7</w:t>
+      </w:r>
+      <w:r>
+        <w:rPr>
+          <w:rFonts w:ascii="Times New Roman" w:hAnsi="Times New Roman" w:cs="Times New Roman"/>
+          <w:sz w:val="24"/>
+          <w:szCs w:val="24"/>
+        </w:rPr>
+        <w:t xml:space="preserve"> below:</w:t>
+      </w:r>
+    </w:p>
+    <w:p>
+      <w:pPr>
+        <w:jc w:val="center"/>
+        <w:rPr>
+          <w:rFonts w:ascii="Times New Roman" w:hAnsi="Times New Roman" w:cs="Times New Roman"/>
+          <w:noProof/>
+          <w:sz w:val="24"/>
+          <w:szCs w:val="24"/>
+        </w:rPr>
+      </w:pPr>
+      <w:r>
+        <w:rPr>
+          <w:rFonts w:ascii="Times New Roman" w:hAnsi="Times New Roman" w:cs="Times New Roman"/>
+          <w:noProof/>
+          <w:sz w:val="24"/>
+          <w:szCs w:val="24"/>
+        </w:rPr>
+        <w:drawing>
+          <wp:inline distT="0" distB="0" distL="0" distR="0" wp14:anchorId="372D6795" wp14:editId="75EB0D8B">
+            <wp:extent cx="3600000" cy="2700000"/>
+            <wp:effectExtent l="0" t="0" r="635" b="5715"/>
+            <wp:docPr id="8" name="Picture 8"/>
+            <wp:cNvGraphicFramePr>
+              <a:graphicFrameLocks xmlns:a="http://schemas.openxmlformats.org/drawingml/2006/main" noChangeAspect="1"/>
+            </wp:cNvGraphicFramePr>
+            <a:graphic xmlns:a="http://schemas.openxmlformats.org/drawingml/2006/main">
+              <a:graphicData uri="http://schemas.openxmlformats.org/drawingml/2006/picture">
+                <pic:pic xmlns:pic="http://schemas.openxmlformats.org/drawingml/2006/picture">
+                  <pic:nvPicPr>
+                    <pic:cNvPr id="0" name="Picture 4"/>
+                    <pic:cNvPicPr>
+                      <a:picLocks noChangeAspect="1" noChangeArrowheads="1"/>
+                    </pic:cNvPicPr>
+                  </pic:nvPicPr>
+                  <pic:blipFill>
+                    <a:blip r:embed="rId11">
+                      <a:extLst>
+                        <a:ext uri="{28A0092B-C50C-407E-A947-70E740481C1C}">
+                          <a14:useLocalDpi xmlns:a14="http://schemas.microsoft.com/office/drawing/2010/main" val="0"/>
+                        </a:ext>
+                      </a:extLst>
+                    </a:blip>
+                    <a:srcRect/>
+                    <a:stretch>
+                      <a:fillRect/>
+                    </a:stretch>
+                  </pic:blipFill>
+                  <pic:spPr bwMode="auto">
+                    <a:xfrm>
+                      <a:off x="0" y="0"/>
+                      <a:ext cx="3600000" cy="2700000"/>
+                    </a:xfrm>
+                    <a:prstGeom prst="rect">
+                      <a:avLst/>
+                    </a:prstGeom>
+                    <a:noFill/>
+                    <a:ln>
+                      <a:noFill/>
+                    </a:ln>
+                  </pic:spPr>
+                </pic:pic>
+              </a:graphicData>
+            </a:graphic>
+          </wp:inline>
+        </w:drawing>
+      </w:r>
+    </w:p>
+    <w:p>
+      <w:pPr>
+        <w:jc w:val="center"/>
+        <w:rPr>
+          <w:rFonts w:ascii="Times New Roman" w:hAnsi="Times New Roman" w:cs="Times New Roman"/>
+          <w:noProof/>
+          <w:sz w:val="24"/>
+          <w:szCs w:val="24"/>
+        </w:rPr>
+      </w:pPr>
+      <w:r>
+        <w:rPr>
+          <w:rFonts w:ascii="Times New Roman" w:hAnsi="Times New Roman" w:cs="Times New Roman"/>
+          <w:noProof/>
+          <w:sz w:val="24"/>
+          <w:szCs w:val="24"/>
+        </w:rPr>
+        <w:t>Figure 7</w:t>
+      </w:r>
+    </w:p>
+    <w:p>
+      <w:pPr>
+        <w:rPr>
+          <w:rFonts w:ascii="Times New Roman" w:hAnsi="Times New Roman" w:cs="Times New Roman"/>
+          <w:sz w:val="24"/>
+          <w:szCs w:val="24"/>
+          <w:lang w:val="en-US"/>
+        </w:rPr>
+      </w:pPr>
+      <w:r>
+        <w:rPr>
+          <w:rFonts w:ascii="Times New Roman" w:hAnsi="Times New Roman" w:cs="Times New Roman"/>
+          <w:noProof/>
+          <w:sz w:val="24"/>
+          <w:szCs w:val="24"/>
+        </w:rPr>
+        <w:t>b)</w:t>
+      </w:r>
+      <w:r>
+        <w:rPr>
+          <w:rFonts w:ascii="Times New Roman" w:hAnsi="Times New Roman" w:cs="Times New Roman"/>
+          <w:noProof/>
+          <w:sz w:val="24"/>
+          <w:szCs w:val="24"/>
+        </w:rPr>
+        <w:t xml:space="preserve"> </w:t>
+      </w:r>
+      <w:r>
+        <w:rPr>
+          <w:rFonts w:ascii="Times New Roman" w:hAnsi="Times New Roman" w:cs="Times New Roman"/>
+          <w:noProof/>
+          <w:sz w:val="24"/>
+          <w:szCs w:val="24"/>
+        </w:rPr>
+        <w:t xml:space="preserve">Based on </w:t>
+      </w:r>
+      <w:r>
+        <w:rPr>
+          <w:rFonts w:ascii="Times New Roman" w:hAnsi="Times New Roman" w:cs="Times New Roman"/>
+          <w:noProof/>
+          <w:sz w:val="24"/>
+          <w:szCs w:val="24"/>
+        </w:rPr>
+        <w:t>Figure 7,</w:t>
+      </w:r>
+      <w:r>
+        <w:rPr>
+          <w:rFonts w:ascii="Times New Roman" w:hAnsi="Times New Roman" w:cs="Times New Roman"/>
+          <w:noProof/>
+          <w:sz w:val="24"/>
+          <w:szCs w:val="24"/>
+        </w:rPr>
+        <w:t xml:space="preserve"> </w:t>
+      </w:r>
+      <w:r>
+        <w:rPr>
+          <w:rFonts w:ascii="Times New Roman" w:hAnsi="Times New Roman" w:cs="Times New Roman"/>
+          <w:noProof/>
+          <w:sz w:val="24"/>
+          <w:szCs w:val="24"/>
+        </w:rPr>
+        <w:t xml:space="preserve">it can be concluded that the optimal weight decay parameter </w:t>
+      </w:r>
+      <w:r>
+        <w:rPr>
+          <w:rFonts w:ascii="Times New Roman" w:hAnsi="Times New Roman" w:cs="Times New Roman"/>
+          <w:noProof/>
+          <w:sz w:val="24"/>
+          <w:szCs w:val="24"/>
+        </w:rPr>
+        <w:t>is 0.</w:t>
+      </w:r>
+      <w:r>
+        <w:rPr>
+          <w:rFonts w:ascii="Times New Roman" w:hAnsi="Times New Roman" w:cs="Times New Roman"/>
+          <w:sz w:val="24"/>
+          <w:szCs w:val="24"/>
+          <w:lang w:val="en-US"/>
+        </w:rPr>
+        <w:t xml:space="preserve"> </w:t>
+      </w:r>
+      <w:r>
+        <w:rPr>
+          <w:rFonts w:ascii="Times New Roman" w:hAnsi="Times New Roman" w:cs="Times New Roman"/>
+          <w:sz w:val="24"/>
+          <w:szCs w:val="24"/>
+          <w:lang w:val="en-US"/>
+        </w:rPr>
+        <w:t>The reason</w:t>
+      </w:r>
+      <w:r>
+        <w:rPr>
+          <w:rFonts w:ascii="Times New Roman" w:hAnsi="Times New Roman" w:cs="Times New Roman"/>
+          <w:sz w:val="24"/>
+          <w:szCs w:val="24"/>
+          <w:lang w:val="en-US"/>
+        </w:rPr>
+        <w:t xml:space="preserve"> is that </w:t>
+      </w:r>
+      <w:r>
+        <w:rPr>
+          <w:rFonts w:ascii="Times New Roman" w:hAnsi="Times New Roman" w:cs="Times New Roman"/>
+          <w:noProof/>
+          <w:sz w:val="24"/>
+          <w:szCs w:val="24"/>
+        </w:rPr>
+        <w:t>t</w:t>
+      </w:r>
+      <w:r>
+        <w:rPr>
+          <w:rFonts w:ascii="Times New Roman" w:hAnsi="Times New Roman" w:cs="Times New Roman"/>
+          <w:noProof/>
+          <w:sz w:val="24"/>
+          <w:szCs w:val="24"/>
+        </w:rPr>
+        <w:t>here is no significant difference between the cross-validation accuracies for different weight decay parameters.</w:t>
+      </w:r>
+      <w:r>
+        <w:rPr>
+          <w:rFonts w:ascii="Times New Roman" w:hAnsi="Times New Roman" w:cs="Times New Roman"/>
+          <w:sz w:val="24"/>
+          <w:szCs w:val="24"/>
+          <w:lang w:val="en-US"/>
+        </w:rPr>
+        <w:t xml:space="preserve"> </w:t>
+      </w:r>
+      <w:r>
+        <w:rPr>
+          <w:rFonts w:ascii="Times New Roman" w:hAnsi="Times New Roman" w:cs="Times New Roman"/>
+          <w:sz w:val="24"/>
+          <w:szCs w:val="24"/>
+          <w:lang w:val="en-US"/>
+        </w:rPr>
+        <w:t xml:space="preserve">Thus, </w:t>
+      </w:r>
+      <w:r>
+        <w:rPr>
+          <w:rFonts w:ascii="Times New Roman" w:hAnsi="Times New Roman" w:cs="Times New Roman"/>
+          <w:sz w:val="24"/>
+          <w:szCs w:val="24"/>
+          <w:lang w:val="en-US"/>
+        </w:rPr>
+        <w:t xml:space="preserve">there is no need for the additional computation </w:t>
+      </w:r>
+      <w:r>
+        <w:rPr>
+          <w:rFonts w:ascii="Times New Roman" w:hAnsi="Times New Roman" w:cs="Times New Roman"/>
+          <w:sz w:val="24"/>
+          <w:szCs w:val="24"/>
+          <w:lang w:val="en-US"/>
+        </w:rPr>
+        <w:t>using the</w:t>
+      </w:r>
+      <w:r>
+        <w:rPr>
+          <w:rFonts w:ascii="Times New Roman" w:hAnsi="Times New Roman" w:cs="Times New Roman"/>
+          <w:sz w:val="24"/>
+          <w:szCs w:val="24"/>
+          <w:lang w:val="en-US"/>
+        </w:rPr>
+        <w:t xml:space="preserve"> weight decay parameter. </w:t>
+      </w:r>
+      <w:r>
+        <w:rPr>
+          <w:rFonts w:ascii="Times New Roman" w:hAnsi="Times New Roman" w:cs="Times New Roman"/>
+          <w:sz w:val="24"/>
+          <w:szCs w:val="24"/>
+          <w:lang w:val="en-US"/>
+        </w:rPr>
+        <w:t>Training the model with</w:t>
+      </w:r>
+      <w:r>
+        <w:rPr>
+          <w:rFonts w:ascii="Times New Roman" w:hAnsi="Times New Roman" w:cs="Times New Roman"/>
+          <w:sz w:val="24"/>
+          <w:szCs w:val="24"/>
+          <w:lang w:val="en-US"/>
+        </w:rPr>
+        <w:t xml:space="preserve"> a</w:t>
+      </w:r>
+      <w:r>
+        <w:rPr>
+          <w:rFonts w:ascii="Times New Roman" w:hAnsi="Times New Roman" w:cs="Times New Roman"/>
+          <w:sz w:val="24"/>
+          <w:szCs w:val="24"/>
+          <w:lang w:val="en-US"/>
+        </w:rPr>
+        <w:t xml:space="preserve"> weight decay parameter of 0 can reduce the </w:t>
+      </w:r>
+      <w:r>
+        <w:rPr>
+          <w:rFonts w:ascii="Times New Roman" w:hAnsi="Times New Roman" w:cs="Times New Roman"/>
+          <w:sz w:val="24"/>
+          <w:szCs w:val="24"/>
+          <w:lang w:val="en-US"/>
+        </w:rPr>
+        <w:t xml:space="preserve">usage of </w:t>
+      </w:r>
+      <w:r>
+        <w:rPr>
+          <w:rFonts w:ascii="Times New Roman" w:hAnsi="Times New Roman" w:cs="Times New Roman"/>
+          <w:sz w:val="24"/>
+          <w:szCs w:val="24"/>
+          <w:lang w:val="en-US"/>
+        </w:rPr>
+        <w:t xml:space="preserve">computational </w:t>
+      </w:r>
+      <w:r>
+        <w:rPr>
+          <w:rFonts w:ascii="Times New Roman" w:hAnsi="Times New Roman" w:cs="Times New Roman"/>
+          <w:sz w:val="24"/>
+          <w:szCs w:val="24"/>
+          <w:lang w:val="en-US"/>
+        </w:rPr>
+        <w:t>resources.</w:t>
+      </w:r>
+    </w:p>
+    <w:p>
+      <w:pPr>
+        <w:rPr>
+          <w:rFonts w:ascii="Times New Roman" w:hAnsi="Times New Roman" w:cs="Times New Roman"/>
+          <w:sz w:val="24"/>
+          <w:szCs w:val="24"/>
+        </w:rPr>
+      </w:pPr>
+      <w:r>
+        <w:rPr>
+          <w:rFonts w:ascii="Times New Roman" w:hAnsi="Times New Roman" w:cs="Times New Roman"/>
+          <w:sz w:val="24"/>
+          <w:szCs w:val="24"/>
+        </w:rPr>
+        <w:t xml:space="preserve">c) When the </w:t>
+      </w:r>
+      <w:r>
+        <w:rPr>
+          <w:rFonts w:ascii="Times New Roman" w:hAnsi="Times New Roman" w:cs="Times New Roman"/>
+          <w:sz w:val="24"/>
+          <w:szCs w:val="24"/>
+        </w:rPr>
+        <w:t xml:space="preserve">weight decay parameter </w:t>
+      </w:r>
+      <w:r>
+        <w:rPr>
+          <w:rFonts w:ascii="Times New Roman" w:hAnsi="Times New Roman" w:cs="Times New Roman"/>
+          <w:sz w:val="24"/>
+          <w:szCs w:val="24"/>
+        </w:rPr>
+        <w:t xml:space="preserve">is changed to </w:t>
+      </w:r>
+      <w:r>
+        <w:rPr>
+          <w:rFonts w:ascii="Times New Roman" w:hAnsi="Times New Roman" w:cs="Times New Roman"/>
+          <w:sz w:val="24"/>
+          <w:szCs w:val="24"/>
+        </w:rPr>
+        <w:t>0</w:t>
+      </w:r>
+      <w:r>
+        <w:rPr>
+          <w:rFonts w:ascii="Times New Roman" w:hAnsi="Times New Roman" w:cs="Times New Roman"/>
+          <w:sz w:val="24"/>
+          <w:szCs w:val="24"/>
+        </w:rPr>
+        <w:t xml:space="preserve">, the accuracies on both training and testing data against epochs are shown in the Figure </w:t>
+      </w:r>
+      <w:r>
+        <w:rPr>
+          <w:rFonts w:ascii="Times New Roman" w:hAnsi="Times New Roman" w:cs="Times New Roman"/>
+          <w:sz w:val="24"/>
+          <w:szCs w:val="24"/>
+        </w:rPr>
+        <w:t>8</w:t>
+      </w:r>
+      <w:r>
+        <w:rPr>
+          <w:rFonts w:ascii="Times New Roman" w:hAnsi="Times New Roman" w:cs="Times New Roman"/>
+          <w:sz w:val="24"/>
+          <w:szCs w:val="24"/>
+        </w:rPr>
+        <w:t xml:space="preserve"> below: </w:t>
+      </w:r>
+    </w:p>
+    <w:p>
+      <w:pPr>
+        <w:jc w:val="center"/>
+        <w:rPr>
+          <w:rFonts w:ascii="Times New Roman" w:hAnsi="Times New Roman" w:cs="Times New Roman"/>
+          <w:sz w:val="24"/>
+          <w:szCs w:val="24"/>
+        </w:rPr>
+      </w:pPr>
+      <w:r>
+        <w:rPr>
+          <w:rFonts w:ascii="Times New Roman" w:hAnsi="Times New Roman" w:cs="Times New Roman"/>
+          <w:noProof/>
+          <w:sz w:val="24"/>
+          <w:szCs w:val="24"/>
+        </w:rPr>
+        <w:drawing>
+          <wp:inline distT="0" distB="0" distL="0" distR="0" wp14:anchorId="69ABA1D7" wp14:editId="3E658564">
+            <wp:extent cx="3600000" cy="2667600"/>
+            <wp:effectExtent l="0" t="0" r="635" b="0"/>
+            <wp:docPr id="10" name="Picture 10"/>
+            <wp:cNvGraphicFramePr>
+              <a:graphicFrameLocks xmlns:a="http://schemas.openxmlformats.org/drawingml/2006/main" noChangeAspect="1"/>
+            </wp:cNvGraphicFramePr>
+            <a:graphic xmlns:a="http://schemas.openxmlformats.org/drawingml/2006/main">
+              <a:graphicData uri="http://schemas.openxmlformats.org/drawingml/2006/picture">
+                <pic:pic xmlns:pic="http://schemas.openxmlformats.org/drawingml/2006/picture">
+                  <pic:nvPicPr>
+                    <pic:cNvPr id="0" name="Picture 3"/>
+                    <pic:cNvPicPr>
+                      <a:picLocks noChangeAspect="1" noChangeArrowheads="1"/>
+                    </pic:cNvPicPr>
+                  </pic:nvPicPr>
+                  <pic:blipFill>
+                    <a:blip r:embed="rId12">
+                      <a:extLst>
+                        <a:ext uri="{28A0092B-C50C-407E-A947-70E740481C1C}">
+                          <a14:useLocalDpi xmlns:a14="http://schemas.microsoft.com/office/drawing/2010/main" val="0"/>
+                        </a:ext>
+                      </a:extLst>
+                    </a:blip>
+                    <a:srcRect/>
+                    <a:stretch>
+                      <a:fillRect/>
+                    </a:stretch>
+                  </pic:blipFill>
+                  <pic:spPr bwMode="auto">
+                    <a:xfrm>
+                      <a:off x="0" y="0"/>
+                      <a:ext cx="3600000" cy="2667600"/>
+                    </a:xfrm>
+                    <a:prstGeom prst="rect">
+                      <a:avLst/>
+                    </a:prstGeom>
+                    <a:noFill/>
+                    <a:ln>
+                      <a:noFill/>
+                    </a:ln>
+                  </pic:spPr>
+                </pic:pic>
+              </a:graphicData>
+            </a:graphic>
+          </wp:inline>
+        </w:drawing>
+      </w:r>
+    </w:p>
+    <w:p>
+      <w:pPr>
+        <w:jc w:val="center"/>
+        <w:rPr>
+          <w:rFonts w:ascii="Times New Roman" w:hAnsi="Times New Roman" w:cs="Times New Roman"/>
+          <w:sz w:val="24"/>
+          <w:szCs w:val="24"/>
+        </w:rPr>
+      </w:pPr>
+      <w:r>
+        <w:rPr>
+          <w:rFonts w:ascii="Times New Roman" w:hAnsi="Times New Roman" w:cs="Times New Roman"/>
+          <w:sz w:val="24"/>
+          <w:szCs w:val="24"/>
+        </w:rPr>
+        <w:t>Figure 8</w:t>
+      </w:r>
+    </w:p>
+    <w:p>
+      <w:pPr>
+        <w:rPr>
+          <w:rFonts w:ascii="Times New Roman" w:hAnsi="Times New Roman" w:cs="Times New Roman"/>
+          <w:sz w:val="24"/>
+          <w:szCs w:val="24"/>
+        </w:rPr>
+      </w:pPr>
+      <w:r>
+        <w:rPr>
+          <w:rFonts w:ascii="Times New Roman" w:hAnsi="Times New Roman" w:cs="Times New Roman"/>
+          <w:sz w:val="24"/>
+          <w:szCs w:val="24"/>
+        </w:rPr>
+        <w:lastRenderedPageBreak/>
+        <w:t>5.</w:t>
+      </w:r>
+      <w:r>
+        <w:rPr>
+          <w:rFonts w:ascii="Times New Roman" w:hAnsi="Times New Roman" w:cs="Times New Roman"/>
+          <w:sz w:val="24"/>
+          <w:szCs w:val="24"/>
+        </w:rPr>
+        <w:t xml:space="preserve"> The </w:t>
+      </w:r>
+      <w:r>
+        <w:rPr>
+          <w:rFonts w:ascii="Times New Roman" w:hAnsi="Times New Roman" w:cs="Times New Roman"/>
+          <w:sz w:val="24"/>
+          <w:szCs w:val="24"/>
+        </w:rPr>
+        <w:t>4</w:t>
+      </w:r>
+      <w:r>
+        <w:rPr>
+          <w:rFonts w:ascii="Times New Roman" w:hAnsi="Times New Roman" w:cs="Times New Roman"/>
+          <w:sz w:val="24"/>
+          <w:szCs w:val="24"/>
+        </w:rPr>
+        <w:t xml:space="preserve">-layer </w:t>
+      </w:r>
+      <w:r>
+        <w:rPr>
+          <w:rFonts w:ascii="Times New Roman" w:hAnsi="Times New Roman" w:cs="Times New Roman"/>
+          <w:sz w:val="24"/>
+          <w:szCs w:val="24"/>
+        </w:rPr>
+        <w:t>FFN</w:t>
+      </w:r>
+      <w:r>
+        <w:rPr>
+          <w:rFonts w:ascii="Times New Roman" w:hAnsi="Times New Roman" w:cs="Times New Roman"/>
+          <w:sz w:val="24"/>
+          <w:szCs w:val="24"/>
+        </w:rPr>
+        <w:t xml:space="preserve"> is constructed with a learning rate of </w:t>
+      </w:r>
+      <w:r>
+        <w:rPr>
+          <w:rFonts w:ascii="Cambria Math" w:hAnsi="Cambria Math" w:cs="Cambria Math"/>
+          <w:sz w:val="24"/>
+          <w:szCs w:val="24"/>
+        </w:rPr>
+        <w:t>𝛼</w:t>
+      </w:r>
+      <w:r>
+        <w:rPr>
+          <w:rFonts w:ascii="Times New Roman" w:hAnsi="Times New Roman" w:cs="Times New Roman"/>
+          <w:sz w:val="24"/>
+          <w:szCs w:val="24"/>
+        </w:rPr>
+        <w:t xml:space="preserve"> = 0.01, batch size of 32, hidden layer neuron number of 10</w:t>
+      </w:r>
+      <w:r>
+        <w:rPr>
+          <w:rFonts w:ascii="Times New Roman" w:hAnsi="Times New Roman" w:cs="Times New Roman"/>
+          <w:sz w:val="24"/>
+          <w:szCs w:val="24"/>
+        </w:rPr>
+        <w:t xml:space="preserve"> for </w:t>
+      </w:r>
+      <w:r>
+        <w:rPr>
+          <w:rFonts w:ascii="Times New Roman" w:hAnsi="Times New Roman" w:cs="Times New Roman"/>
+          <w:sz w:val="24"/>
+          <w:szCs w:val="24"/>
+        </w:rPr>
+        <w:t>the two</w:t>
+      </w:r>
+      <w:r>
+        <w:rPr>
+          <w:rFonts w:ascii="Times New Roman" w:hAnsi="Times New Roman" w:cs="Times New Roman"/>
+          <w:sz w:val="24"/>
+          <w:szCs w:val="24"/>
+        </w:rPr>
+        <w:t xml:space="preserve"> hidden layers</w:t>
+      </w:r>
+      <w:r>
+        <w:rPr>
+          <w:rFonts w:ascii="Times New Roman" w:hAnsi="Times New Roman" w:cs="Times New Roman"/>
+          <w:sz w:val="24"/>
+          <w:szCs w:val="24"/>
+        </w:rPr>
+        <w:t xml:space="preserve">, and weight decay parameter of </w:t>
+      </w:r>
+      <w:r>
+        <w:rPr>
+          <w:rFonts w:ascii="Cambria Math" w:hAnsi="Cambria Math" w:cs="Cambria Math"/>
+          <w:sz w:val="24"/>
+          <w:szCs w:val="24"/>
+        </w:rPr>
+        <w:t>𝛽</w:t>
+      </w:r>
+      <w:r>
+        <w:rPr>
+          <w:rFonts w:ascii="Times New Roman" w:hAnsi="Times New Roman" w:cs="Times New Roman"/>
+          <w:sz w:val="24"/>
+          <w:szCs w:val="24"/>
+        </w:rPr>
+        <w:t xml:space="preserve"> = 10</w:t>
+      </w:r>
+      <w:r>
+        <w:rPr>
+          <w:rFonts w:ascii="Times New Roman" w:hAnsi="Times New Roman" w:cs="Times New Roman"/>
+          <w:sz w:val="24"/>
+          <w:szCs w:val="24"/>
+          <w:vertAlign w:val="superscript"/>
+        </w:rPr>
+        <w:t>−6</w:t>
+      </w:r>
+      <w:r>
+        <w:rPr>
+          <w:rFonts w:ascii="Times New Roman" w:hAnsi="Times New Roman" w:cs="Times New Roman"/>
+          <w:sz w:val="24"/>
+          <w:szCs w:val="24"/>
+        </w:rPr>
+        <w:t>:</w:t>
+      </w:r>
+    </w:p>
+    <w:p>
+      <w:pPr>
+        <w:rPr>
+          <w:rFonts w:ascii="Times New Roman" w:hAnsi="Times New Roman" w:cs="Times New Roman"/>
+          <w:sz w:val="24"/>
+          <w:szCs w:val="24"/>
+        </w:rPr>
+      </w:pPr>
+      <w:r>
+        <w:rPr>
+          <w:rFonts w:ascii="Times New Roman" w:hAnsi="Times New Roman" w:cs="Times New Roman"/>
+          <w:sz w:val="24"/>
+          <w:szCs w:val="24"/>
+        </w:rPr>
+        <w:t xml:space="preserve">a) </w:t>
+      </w:r>
+      <w:r>
+        <w:rPr>
+          <w:rFonts w:ascii="Times New Roman" w:hAnsi="Times New Roman" w:cs="Times New Roman"/>
+          <w:sz w:val="24"/>
+          <w:szCs w:val="24"/>
+        </w:rPr>
+        <w:t xml:space="preserve">The accuracies on both training and testing data against epochs </w:t>
+      </w:r>
+      <w:r>
+        <w:rPr>
+          <w:rFonts w:ascii="Times New Roman" w:hAnsi="Times New Roman" w:cs="Times New Roman"/>
+          <w:sz w:val="24"/>
+          <w:szCs w:val="24"/>
+        </w:rPr>
+        <w:t xml:space="preserve">for the 4-layer FFN </w:t>
+      </w:r>
+      <w:r>
+        <w:rPr>
+          <w:rFonts w:ascii="Times New Roman" w:hAnsi="Times New Roman" w:cs="Times New Roman"/>
+          <w:sz w:val="24"/>
+          <w:szCs w:val="24"/>
+        </w:rPr>
+        <w:t xml:space="preserve">are shown in the Figure </w:t>
+      </w:r>
+      <w:r>
+        <w:rPr>
+          <w:rFonts w:ascii="Times New Roman" w:hAnsi="Times New Roman" w:cs="Times New Roman"/>
+          <w:sz w:val="24"/>
+          <w:szCs w:val="24"/>
+        </w:rPr>
+        <w:t>9</w:t>
+      </w:r>
+      <w:r>
+        <w:rPr>
+          <w:rFonts w:ascii="Times New Roman" w:hAnsi="Times New Roman" w:cs="Times New Roman"/>
+          <w:sz w:val="24"/>
+          <w:szCs w:val="24"/>
+        </w:rPr>
+        <w:t xml:space="preserve"> below:</w:t>
+      </w:r>
+    </w:p>
+    <w:p>
+      <w:pPr>
+        <w:jc w:val="center"/>
+        <w:rPr>
+          <w:rFonts w:ascii="Times New Roman" w:hAnsi="Times New Roman" w:cs="Times New Roman"/>
+          <w:sz w:val="24"/>
+          <w:szCs w:val="24"/>
+        </w:rPr>
+      </w:pPr>
+      <w:r>
+        <w:rPr>
+          <w:rFonts w:ascii="Times New Roman" w:hAnsi="Times New Roman" w:cs="Times New Roman"/>
+          <w:noProof/>
+          <w:sz w:val="24"/>
+          <w:szCs w:val="24"/>
+        </w:rPr>
+        <w:drawing>
+          <wp:inline distT="0" distB="0" distL="0" distR="0" wp14:anchorId="3DBE49F9" wp14:editId="32B6B2C9">
+            <wp:extent cx="3600000" cy="2379600"/>
+            <wp:effectExtent l="0" t="0" r="635" b="1905"/>
+            <wp:docPr id="9" name="Picture 9"/>
+            <wp:cNvGraphicFramePr>
+              <a:graphicFrameLocks xmlns:a="http://schemas.openxmlformats.org/drawingml/2006/main" noChangeAspect="1"/>
+            </wp:cNvGraphicFramePr>
+            <a:graphic xmlns:a="http://schemas.openxmlformats.org/drawingml/2006/main">
+              <a:graphicData uri="http://schemas.openxmlformats.org/drawingml/2006/picture">
+                <pic:pic xmlns:pic="http://schemas.openxmlformats.org/drawingml/2006/picture">
+                  <pic:nvPicPr>
+                    <pic:cNvPr id="0" name="Picture 2"/>
+                    <pic:cNvPicPr>
+                      <a:picLocks noChangeAspect="1" noChangeArrowheads="1"/>
+                    </pic:cNvPicPr>
+                  </pic:nvPicPr>
+                  <pic:blipFill>
+                    <a:blip r:embed="rId13">
+                      <a:extLst>
+                        <a:ext uri="{28A0092B-C50C-407E-A947-70E740481C1C}">
+                          <a14:useLocalDpi xmlns:a14="http://schemas.microsoft.com/office/drawing/2010/main" val="0"/>
+                        </a:ext>
+                      </a:extLst>
+                    </a:blip>
+                    <a:srcRect/>
+                    <a:stretch>
+                      <a:fillRect/>
+                    </a:stretch>
+                  </pic:blipFill>
+                  <pic:spPr bwMode="auto">
+                    <a:xfrm>
+                      <a:off x="0" y="0"/>
+                      <a:ext cx="3600000" cy="2379600"/>
+                    </a:xfrm>
+                    <a:prstGeom prst="rect">
+                      <a:avLst/>
+                    </a:prstGeom>
+                    <a:noFill/>
+                    <a:ln>
+                      <a:noFill/>
+                    </a:ln>
+                  </pic:spPr>
+                </pic:pic>
+              </a:graphicData>
+            </a:graphic>
+          </wp:inline>
+        </w:drawing>
+      </w:r>
+    </w:p>
+    <w:p>
+      <w:pPr>
+        <w:jc w:val="center"/>
+        <w:rPr>
+          <w:rFonts w:ascii="Times New Roman" w:hAnsi="Times New Roman" w:cs="Times New Roman"/>
+          <w:sz w:val="24"/>
+          <w:szCs w:val="24"/>
+        </w:rPr>
+      </w:pPr>
+      <w:r>
+        <w:rPr>
+          <w:rFonts w:ascii="Times New Roman" w:hAnsi="Times New Roman" w:cs="Times New Roman"/>
+          <w:sz w:val="24"/>
+          <w:szCs w:val="24"/>
+        </w:rPr>
+        <w:t>Figure 9</w:t>
+      </w:r>
+    </w:p>
+    <w:p>
+      <w:pPr>
+        <w:rPr>
+          <w:rFonts w:ascii="Times New Roman" w:hAnsi="Times New Roman" w:cs="Times New Roman"/>
+          <w:sz w:val="24"/>
+          <w:szCs w:val="24"/>
+        </w:rPr>
+      </w:pPr>
+      <w:r>
+        <w:rPr>
+          <w:rFonts w:ascii="Times New Roman" w:hAnsi="Times New Roman" w:cs="Times New Roman"/>
+          <w:sz w:val="24"/>
+          <w:szCs w:val="24"/>
+        </w:rPr>
+        <w:t xml:space="preserve">b) </w:t>
+      </w:r>
+      <w:r>
+        <w:rPr>
+          <w:rFonts w:ascii="Times New Roman" w:hAnsi="Times New Roman" w:cs="Times New Roman"/>
+          <w:sz w:val="24"/>
+          <w:szCs w:val="24"/>
+        </w:rPr>
+        <w:t xml:space="preserve">The optimal 3-layer FFN is constructed with </w:t>
+      </w:r>
+      <w:r>
+        <w:rPr>
+          <w:rFonts w:ascii="Times New Roman" w:hAnsi="Times New Roman" w:cs="Times New Roman"/>
+          <w:sz w:val="24"/>
+          <w:szCs w:val="24"/>
+        </w:rPr>
+        <w:t xml:space="preserve">a learning rate of </w:t>
+      </w:r>
+      <w:r>
+        <w:rPr>
+          <w:rFonts w:ascii="Cambria Math" w:hAnsi="Cambria Math" w:cs="Cambria Math"/>
+          <w:sz w:val="24"/>
+          <w:szCs w:val="24"/>
+        </w:rPr>
+        <w:t>𝛼</w:t>
+      </w:r>
+      <w:r>
+        <w:rPr>
+          <w:rFonts w:ascii="Times New Roman" w:hAnsi="Times New Roman" w:cs="Times New Roman"/>
+          <w:sz w:val="24"/>
+          <w:szCs w:val="24"/>
+        </w:rPr>
+        <w:t xml:space="preserve"> = 0.01, batch size of </w:t>
+      </w:r>
+      <w:r>
+        <w:rPr>
+          <w:rFonts w:ascii="Times New Roman" w:hAnsi="Times New Roman" w:cs="Times New Roman"/>
+          <w:sz w:val="24"/>
+          <w:szCs w:val="24"/>
+        </w:rPr>
+        <w:t>64</w:t>
+      </w:r>
+      <w:r>
+        <w:rPr>
+          <w:rFonts w:ascii="Times New Roman" w:hAnsi="Times New Roman" w:cs="Times New Roman"/>
+          <w:sz w:val="24"/>
+          <w:szCs w:val="24"/>
+        </w:rPr>
+        <w:t xml:space="preserve">, hidden layer neuron number of </w:t>
+      </w:r>
+      <w:r>
+        <w:rPr>
+          <w:rFonts w:ascii="Times New Roman" w:hAnsi="Times New Roman" w:cs="Times New Roman"/>
+          <w:sz w:val="24"/>
+          <w:szCs w:val="24"/>
+        </w:rPr>
+        <w:t>25</w:t>
+      </w:r>
+      <w:r>
+        <w:rPr>
+          <w:rFonts w:ascii="Times New Roman" w:hAnsi="Times New Roman" w:cs="Times New Roman"/>
+          <w:sz w:val="24"/>
+          <w:szCs w:val="24"/>
+        </w:rPr>
+        <w:t xml:space="preserve">, and weight decay parameter of </w:t>
+      </w:r>
+      <w:r>
+        <w:rPr>
+          <w:rFonts w:ascii="Cambria Math" w:hAnsi="Cambria Math" w:cs="Cambria Math"/>
+          <w:sz w:val="24"/>
+          <w:szCs w:val="24"/>
+        </w:rPr>
+        <w:t>𝛽</w:t>
+      </w:r>
+      <w:r>
+        <w:rPr>
+          <w:rFonts w:ascii="Times New Roman" w:hAnsi="Times New Roman" w:cs="Times New Roman"/>
+          <w:sz w:val="24"/>
+          <w:szCs w:val="24"/>
+        </w:rPr>
+        <w:t xml:space="preserve"> = </w:t>
+      </w:r>
+      <w:r>
+        <w:rPr>
+          <w:rFonts w:ascii="Times New Roman" w:hAnsi="Times New Roman" w:cs="Times New Roman"/>
+          <w:sz w:val="24"/>
+          <w:szCs w:val="24"/>
+        </w:rPr>
+        <w:t>0</w:t>
+      </w:r>
+      <w:r>
+        <w:rPr>
+          <w:rFonts w:ascii="Times New Roman" w:hAnsi="Times New Roman" w:cs="Times New Roman"/>
+          <w:sz w:val="24"/>
+          <w:szCs w:val="24"/>
+        </w:rPr>
+        <w:t xml:space="preserve">, </w:t>
+      </w:r>
+      <w:r>
+        <w:rPr>
+          <w:rFonts w:ascii="Times New Roman" w:hAnsi="Times New Roman" w:cs="Times New Roman"/>
+          <w:sz w:val="24"/>
+          <w:szCs w:val="24"/>
+        </w:rPr>
+        <w:t xml:space="preserve">its accuracies on </w:t>
+      </w:r>
+      <w:r>
+        <w:rPr>
+          <w:rFonts w:ascii="Times New Roman" w:hAnsi="Times New Roman" w:cs="Times New Roman"/>
+          <w:sz w:val="24"/>
+          <w:szCs w:val="24"/>
+        </w:rPr>
+        <w:t>both training and testing data against</w:t>
+      </w:r>
+      <w:r>
+        <w:rPr>
+          <w:rFonts w:ascii="Times New Roman" w:hAnsi="Times New Roman" w:cs="Times New Roman"/>
+          <w:sz w:val="24"/>
+          <w:szCs w:val="24"/>
+        </w:rPr>
+        <w:t xml:space="preserve"> epochs are shown in Figure 8 in part 4.</w:t>
+      </w:r>
+    </w:p>
+    <w:p>
+      <w:pPr>
+        <w:rPr>
+          <w:rFonts w:ascii="Times New Roman" w:hAnsi="Times New Roman" w:cs="Times New Roman"/>
+          <w:sz w:val="24"/>
+          <w:szCs w:val="24"/>
+        </w:rPr>
+      </w:pPr>
+      <w:r>
+        <w:rPr>
+          <w:rFonts w:ascii="Times New Roman" w:hAnsi="Times New Roman" w:cs="Times New Roman"/>
+          <w:sz w:val="24"/>
+          <w:szCs w:val="24"/>
+        </w:rPr>
+        <w:t>Compare Figure 9 with Figure 8, it can be observed that:</w:t>
+      </w:r>
+    </w:p>
+    <w:p>
+      <w:pPr>
+        <w:pStyle w:val="ListParagraph"/>
+        <w:numPr>
+          <w:ilvl w:val="0"/>
+          <w:numId w:val="1"/>
+        </w:numPr>
+        <w:rPr>
+          <w:rFonts w:ascii="Times New Roman" w:hAnsi="Times New Roman" w:cs="Times New Roman"/>
+          <w:sz w:val="24"/>
+          <w:szCs w:val="24"/>
+          <w:lang w:val="en-US"/>
+        </w:rPr>
+      </w:pPr>
+      <w:r>
+        <w:rPr>
+          <w:rFonts w:ascii="Times New Roman" w:hAnsi="Times New Roman" w:cs="Times New Roman"/>
+          <w:sz w:val="24"/>
+          <w:szCs w:val="24"/>
+          <w:lang w:val="en-US"/>
+        </w:rPr>
+        <w:t xml:space="preserve">The train accuracy for the 4-layer FFN increases faster than the train accuracy for the </w:t>
+      </w:r>
+      <w:r>
+        <w:rPr>
+          <w:rFonts w:ascii="Times New Roman" w:hAnsi="Times New Roman" w:cs="Times New Roman"/>
+          <w:sz w:val="24"/>
+          <w:szCs w:val="24"/>
+          <w:lang w:val="en-US"/>
+        </w:rPr>
+        <w:t xml:space="preserve">optimal </w:t>
+      </w:r>
+      <w:r>
+        <w:rPr>
+          <w:rFonts w:ascii="Times New Roman" w:hAnsi="Times New Roman" w:cs="Times New Roman"/>
+          <w:sz w:val="24"/>
+          <w:szCs w:val="24"/>
+          <w:lang w:val="en-US"/>
+        </w:rPr>
+        <w:t>3-layer FF</w:t>
+      </w:r>
+      <w:r>
+        <w:rPr>
+          <w:rFonts w:ascii="Times New Roman" w:hAnsi="Times New Roman" w:cs="Times New Roman"/>
+          <w:sz w:val="24"/>
+          <w:szCs w:val="24"/>
+          <w:lang w:val="en-US"/>
+        </w:rPr>
+        <w:t>N such that the 4-layer FFN takes less time to converge</w:t>
+      </w:r>
+      <w:r>
+        <w:rPr>
+          <w:rFonts w:ascii="Times New Roman" w:hAnsi="Times New Roman" w:cs="Times New Roman"/>
+          <w:sz w:val="24"/>
+          <w:szCs w:val="24"/>
+          <w:lang w:val="en-US"/>
+        </w:rPr>
+        <w:t>.</w:t>
+      </w:r>
+    </w:p>
+    <w:p>
+      <w:pPr>
+        <w:pStyle w:val="ListParagraph"/>
+        <w:numPr>
+          <w:ilvl w:val="0"/>
+          <w:numId w:val="1"/>
+        </w:numPr>
+        <w:rPr>
+          <w:rFonts w:ascii="Times New Roman" w:hAnsi="Times New Roman" w:cs="Times New Roman"/>
+          <w:sz w:val="24"/>
+          <w:szCs w:val="24"/>
+          <w:lang w:val="en-US"/>
+        </w:rPr>
+      </w:pPr>
+      <w:r>
+        <w:rPr>
+          <w:rFonts w:ascii="Times New Roman" w:hAnsi="Times New Roman" w:cs="Times New Roman"/>
+          <w:sz w:val="24"/>
+          <w:szCs w:val="24"/>
+          <w:lang w:val="en-US"/>
+        </w:rPr>
+        <w:t xml:space="preserve">In terms of the </w:t>
+      </w:r>
+      <w:r>
+        <w:rPr>
+          <w:rFonts w:ascii="Times New Roman" w:hAnsi="Times New Roman" w:cs="Times New Roman"/>
+          <w:sz w:val="24"/>
+          <w:szCs w:val="24"/>
+          <w:lang w:val="en-US"/>
+        </w:rPr>
+        <w:t>predict</w:t>
+      </w:r>
+      <w:r>
+        <w:rPr>
+          <w:rFonts w:ascii="Times New Roman" w:hAnsi="Times New Roman" w:cs="Times New Roman"/>
+          <w:sz w:val="24"/>
+          <w:szCs w:val="24"/>
+          <w:lang w:val="en-US"/>
+        </w:rPr>
+        <w:t>ion</w:t>
+      </w:r>
+      <w:r>
+        <w:rPr>
+          <w:rFonts w:ascii="Times New Roman" w:hAnsi="Times New Roman" w:cs="Times New Roman"/>
+          <w:sz w:val="24"/>
+          <w:szCs w:val="24"/>
+          <w:lang w:val="en-US"/>
+        </w:rPr>
+        <w:t xml:space="preserve"> </w:t>
+      </w:r>
+      <w:r>
+        <w:rPr>
+          <w:rFonts w:ascii="Times New Roman" w:hAnsi="Times New Roman" w:cs="Times New Roman"/>
+          <w:sz w:val="24"/>
+          <w:szCs w:val="24"/>
+          <w:lang w:val="en-US"/>
+        </w:rPr>
+        <w:t xml:space="preserve">accuracy on unseen data, </w:t>
+      </w:r>
+      <w:r>
+        <w:rPr>
+          <w:rFonts w:ascii="Times New Roman" w:hAnsi="Times New Roman" w:cs="Times New Roman"/>
+          <w:sz w:val="24"/>
+          <w:szCs w:val="24"/>
+          <w:lang w:val="en-US"/>
+        </w:rPr>
+        <w:t>3-layer and 4</w:t>
+      </w:r>
+      <w:r>
+        <w:rPr>
+          <w:rFonts w:ascii="Times New Roman" w:hAnsi="Times New Roman" w:cs="Times New Roman"/>
+          <w:sz w:val="24"/>
+          <w:szCs w:val="24"/>
+          <w:lang w:val="en-US"/>
+        </w:rPr>
+        <w:t>-</w:t>
+      </w:r>
+      <w:r>
+        <w:rPr>
+          <w:rFonts w:ascii="Times New Roman" w:hAnsi="Times New Roman" w:cs="Times New Roman"/>
+          <w:sz w:val="24"/>
+          <w:szCs w:val="24"/>
+          <w:lang w:val="en-US"/>
+        </w:rPr>
+        <w:t xml:space="preserve">layer FFN have similar performance. </w:t>
+      </w:r>
+      <w:r>
+        <w:rPr>
+          <w:rFonts w:ascii="Times New Roman" w:hAnsi="Times New Roman" w:cs="Times New Roman"/>
+          <w:sz w:val="24"/>
+          <w:szCs w:val="24"/>
+          <w:lang w:val="en-US"/>
+        </w:rPr>
+        <w:t>For both of them, the test accurac</w:t>
+      </w:r>
+      <w:r>
+        <w:rPr>
+          <w:rFonts w:ascii="Times New Roman" w:hAnsi="Times New Roman" w:cs="Times New Roman"/>
+          <w:sz w:val="24"/>
+          <w:szCs w:val="24"/>
+          <w:lang w:val="en-US"/>
+        </w:rPr>
+        <w:t>ies</w:t>
+      </w:r>
+      <w:r>
+        <w:rPr>
+          <w:rFonts w:ascii="Times New Roman" w:hAnsi="Times New Roman" w:cs="Times New Roman"/>
+          <w:sz w:val="24"/>
+          <w:szCs w:val="24"/>
+          <w:lang w:val="en-US"/>
+        </w:rPr>
+        <w:t xml:space="preserve"> on unseen data </w:t>
+      </w:r>
+      <w:r>
+        <w:rPr>
+          <w:rFonts w:ascii="Times New Roman" w:hAnsi="Times New Roman" w:cs="Times New Roman"/>
+          <w:sz w:val="24"/>
+          <w:szCs w:val="24"/>
+          <w:lang w:val="en-US"/>
+        </w:rPr>
+        <w:t xml:space="preserve">converge </w:t>
+      </w:r>
+      <w:r>
+        <w:rPr>
+          <w:rFonts w:ascii="Times New Roman" w:hAnsi="Times New Roman" w:cs="Times New Roman"/>
+          <w:sz w:val="24"/>
+          <w:szCs w:val="24"/>
+          <w:lang w:val="en-US"/>
+        </w:rPr>
+        <w:t xml:space="preserve">to </w:t>
+      </w:r>
+      <w:bookmarkStart w:id="1" w:name="_GoBack"/>
+      <w:bookmarkEnd w:id="1"/>
+      <w:r>
+        <w:rPr>
+          <w:rFonts w:ascii="Times New Roman" w:hAnsi="Times New Roman" w:cs="Times New Roman"/>
+          <w:sz w:val="24"/>
+          <w:szCs w:val="24"/>
+          <w:lang w:val="en-US"/>
+        </w:rPr>
+        <w:t>around 90%.</w:t>
+      </w:r>
+    </w:p>
+    <w:p>
+      <w:pPr>
+        <w:rPr>
+          <w:rFonts w:ascii="Times New Roman" w:hAnsi="Times New Roman" w:cs="Times New Roman"/>
+          <w:sz w:val="24"/>
+          <w:szCs w:val="24"/>
+        </w:rPr>
+      </w:pPr>
+    </w:p>
+    <w:p>
+      <w:pPr>
+        <w:rPr>
+          <w:rFonts w:ascii="Times New Roman" w:hAnsi="Times New Roman" w:cs="Times New Roman"/>
+          <w:sz w:val="24"/>
+          <w:szCs w:val="24"/>
+        </w:rPr>
+      </w:pPr>
+    </w:p>
+    <w:p>
+      <w:pPr>
+        <w:rPr>
+          <w:rFonts w:ascii="Times New Roman" w:hAnsi="Times New Roman" w:cs="Times New Roman"/>
+          <w:sz w:val="24"/>
+          <w:szCs w:val="24"/>
+        </w:rPr>
+      </w:pPr>
+    </w:p>
+    <w:p>
+      <w:pPr>
+        <w:rPr>
+          <w:rFonts w:ascii="Times New Roman" w:hAnsi="Times New Roman" w:cs="Times New Roman"/>
+          <w:noProof/>
+          <w:sz w:val="24"/>
+          <w:szCs w:val="24"/>
+        </w:rPr>
+      </w:pPr>
+    </w:p>
+    <w:p>
+      <w:pPr>
+        <w:rPr>
+          <w:rFonts w:ascii="Times New Roman" w:hAnsi="Times New Roman" w:cs="Times New Roman"/>
+          <w:noProof/>
+          <w:sz w:val="24"/>
+          <w:szCs w:val="24"/>
+        </w:rPr>
+      </w:pPr>
+      <w:r>
+        <w:rPr>
+          <w:rFonts w:ascii="Times New Roman" w:hAnsi="Times New Roman" w:cs="Times New Roman"/>
+          <w:noProof/>
+          <w:sz w:val="24"/>
+          <w:szCs w:val="24"/>
+        </w:rPr>
+        <w:t xml:space="preserve"> </w:t>
+      </w:r>
+    </w:p>
+    <w:p>
+      <w:pPr>
+        <w:rPr>
+          <w:rFonts w:ascii="Times New Roman" w:hAnsi="Times New Roman" w:cs="Times New Roman"/>
+          <w:sz w:val="24"/>
+          <w:szCs w:val="24"/>
+        </w:rPr>
+      </w:pPr>
+    </w:p>
+    <w:p>
+      <w:pPr>
+        <w:rPr>
+          <w:rFonts w:ascii="Times New Roman" w:hAnsi="Times New Roman" w:cs="Times New Roman"/>
+          <w:sz w:val="24"/>
+          <w:szCs w:val="24"/>
+        </w:rPr>
+      </w:pPr>
     </w:p>
     <w:sectPr>
       <w:pgSz w:w="11906" w:h="16838"/>

</xml_diff>

<commit_message>
Finished the report for the first part
</commit_message>
<xml_diff>
--- a/assignment1_question_a/CZ4042 Report Part I.docx
+++ b/assignment1_question_a/CZ4042 Report Part I.docx
@@ -2850,6 +2850,8 @@
         </w:rPr>
         <w:t>Compare Figure 9 with Figure 8, it can be observed that:</w:t>
       </w:r>
+      <w:bookmarkStart w:id="1" w:name="_GoBack"/>
+      <w:bookmarkEnd w:id="1"/>
     </w:p>
     <w:p>
       <w:pPr>
@@ -2872,43 +2874,7 @@
           <w:szCs w:val="24"/>
           <w:lang w:val="en-US"/>
         </w:rPr>
-        <w:t xml:space="preserve">The train accuracy for the 4-layer FFN increases faster than the train accuracy for the </w:t>
-      </w:r>
-      <w:r>
-        <w:rPr>
-          <w:rFonts w:ascii="Times New Roman" w:hAnsi="Times New Roman" w:cs="Times New Roman"/>
-          <w:sz w:val="24"/>
-          <w:szCs w:val="24"/>
-          <w:lang w:val="en-US"/>
-        </w:rPr>
-        <w:t xml:space="preserve">optimal </w:t>
-      </w:r>
-      <w:r>
-        <w:rPr>
-          <w:rFonts w:ascii="Times New Roman" w:hAnsi="Times New Roman" w:cs="Times New Roman"/>
-          <w:sz w:val="24"/>
-          <w:szCs w:val="24"/>
-          <w:lang w:val="en-US"/>
-        </w:rPr>
-        <w:t>3-layer FF</w:t>
-      </w:r>
-      <w:r>
-        <w:rPr>
-          <w:rFonts w:ascii="Times New Roman" w:hAnsi="Times New Roman" w:cs="Times New Roman"/>
-          <w:sz w:val="24"/>
-          <w:szCs w:val="24"/>
-          <w:lang w:val="en-US"/>
-        </w:rPr>
-        <w:t>N such that the 4-layer FFN takes less time to converge</w:t>
-      </w:r>
-      <w:r>
-        <w:rPr>
-          <w:rFonts w:ascii="Times New Roman" w:hAnsi="Times New Roman" w:cs="Times New Roman"/>
-          <w:sz w:val="24"/>
-          <w:szCs w:val="24"/>
-          <w:lang w:val="en-US"/>
-        </w:rPr>
-        <w:t>.</w:t>
+        <w:t>In terms of the prediction accuracy on unseen data, 3-layer and 4-layer FFN have similar performance. For both of them, the test accuracies on unseen data converge to around 90%.</w:t>
       </w:r>
     </w:p>
     <w:p>
@@ -2932,25 +2898,148 @@
           <w:szCs w:val="24"/>
           <w:lang w:val="en-US"/>
         </w:rPr>
-        <w:t xml:space="preserve">In terms of the </w:t>
-      </w:r>
-      <w:r>
-        <w:rPr>
-          <w:rFonts w:ascii="Times New Roman" w:hAnsi="Times New Roman" w:cs="Times New Roman"/>
-          <w:sz w:val="24"/>
-          <w:szCs w:val="24"/>
-          <w:lang w:val="en-US"/>
-        </w:rPr>
-        <w:t>predict</w:t>
-      </w:r>
-      <w:r>
-        <w:rPr>
-          <w:rFonts w:ascii="Times New Roman" w:hAnsi="Times New Roman" w:cs="Times New Roman"/>
-          <w:sz w:val="24"/>
-          <w:szCs w:val="24"/>
-          <w:lang w:val="en-US"/>
-        </w:rPr>
-        <w:t>ion</w:t>
+        <w:t xml:space="preserve">The train accuracy for the 4-layer FFN increases faster than the train accuracy for the </w:t>
+      </w:r>
+      <w:r>
+        <w:rPr>
+          <w:rFonts w:ascii="Times New Roman" w:hAnsi="Times New Roman" w:cs="Times New Roman"/>
+          <w:sz w:val="24"/>
+          <w:szCs w:val="24"/>
+          <w:lang w:val="en-US"/>
+        </w:rPr>
+        <w:t xml:space="preserve">optimal </w:t>
+      </w:r>
+      <w:r>
+        <w:rPr>
+          <w:rFonts w:ascii="Times New Roman" w:hAnsi="Times New Roman" w:cs="Times New Roman"/>
+          <w:sz w:val="24"/>
+          <w:szCs w:val="24"/>
+          <w:lang w:val="en-US"/>
+        </w:rPr>
+        <w:t>3-layer FF</w:t>
+      </w:r>
+      <w:r>
+        <w:rPr>
+          <w:rFonts w:ascii="Times New Roman" w:hAnsi="Times New Roman" w:cs="Times New Roman"/>
+          <w:sz w:val="24"/>
+          <w:szCs w:val="24"/>
+          <w:lang w:val="en-US"/>
+        </w:rPr>
+        <w:t>N such that the 4-layer FFN takes less time to converge</w:t>
+      </w:r>
+      <w:r>
+        <w:rPr>
+          <w:rFonts w:ascii="Times New Roman" w:hAnsi="Times New Roman" w:cs="Times New Roman"/>
+          <w:sz w:val="24"/>
+          <w:szCs w:val="24"/>
+          <w:lang w:val="en-US"/>
+        </w:rPr>
+        <w:t>.</w:t>
+      </w:r>
+    </w:p>
+    <w:p>
+      <w:pPr>
+        <w:pStyle w:val="ListParagraph"/>
+        <w:numPr>
+          <w:ilvl w:val="0"/>
+          <w:numId w:val="1"/>
+        </w:numPr>
+        <w:rPr>
+          <w:rFonts w:ascii="Times New Roman" w:hAnsi="Times New Roman" w:cs="Times New Roman"/>
+          <w:sz w:val="24"/>
+          <w:szCs w:val="24"/>
+          <w:lang w:val="en-US"/>
+        </w:rPr>
+      </w:pPr>
+      <w:r>
+        <w:rPr>
+          <w:rFonts w:ascii="Times New Roman" w:hAnsi="Times New Roman" w:cs="Times New Roman"/>
+          <w:sz w:val="24"/>
+          <w:szCs w:val="24"/>
+          <w:lang w:val="en-US"/>
+        </w:rPr>
+        <w:t xml:space="preserve">During the training process, </w:t>
+      </w:r>
+      <w:r>
+        <w:rPr>
+          <w:rFonts w:ascii="Times New Roman" w:hAnsi="Times New Roman" w:cs="Times New Roman"/>
+          <w:sz w:val="24"/>
+          <w:szCs w:val="24"/>
+          <w:lang w:val="en-US"/>
+        </w:rPr>
+        <w:t xml:space="preserve">the train and test accuracies for the 4-layer FFN </w:t>
+      </w:r>
+      <w:r>
+        <w:rPr>
+          <w:rFonts w:ascii="Times New Roman" w:hAnsi="Times New Roman" w:cs="Times New Roman"/>
+          <w:sz w:val="24"/>
+          <w:szCs w:val="24"/>
+          <w:lang w:val="en-US"/>
+        </w:rPr>
+        <w:t xml:space="preserve">tend to </w:t>
+      </w:r>
+      <w:r>
+        <w:rPr>
+          <w:rFonts w:ascii="Times New Roman" w:hAnsi="Times New Roman" w:cs="Times New Roman"/>
+          <w:sz w:val="24"/>
+          <w:szCs w:val="24"/>
+          <w:lang w:val="en-US"/>
+        </w:rPr>
+        <w:t>fluctuate</w:t>
+      </w:r>
+      <w:r>
+        <w:rPr>
+          <w:rFonts w:ascii="Times New Roman" w:hAnsi="Times New Roman" w:cs="Times New Roman"/>
+          <w:sz w:val="24"/>
+          <w:szCs w:val="24"/>
+          <w:lang w:val="en-US"/>
+        </w:rPr>
+        <w:t xml:space="preserve"> up and down</w:t>
+      </w:r>
+      <w:r>
+        <w:rPr>
+          <w:rFonts w:ascii="Times New Roman" w:hAnsi="Times New Roman" w:cs="Times New Roman"/>
+          <w:sz w:val="24"/>
+          <w:szCs w:val="24"/>
+          <w:lang w:val="en-US"/>
+        </w:rPr>
+        <w:t xml:space="preserve"> in a </w:t>
+      </w:r>
+      <w:r>
+        <w:rPr>
+          <w:rFonts w:ascii="Times New Roman" w:hAnsi="Times New Roman" w:cs="Times New Roman"/>
+          <w:sz w:val="24"/>
+          <w:szCs w:val="24"/>
+          <w:lang w:val="en-US"/>
+        </w:rPr>
+        <w:t>range of around 0.5%</w:t>
+      </w:r>
+      <w:r>
+        <w:rPr>
+          <w:rFonts w:ascii="Times New Roman" w:hAnsi="Times New Roman" w:cs="Times New Roman"/>
+          <w:sz w:val="24"/>
+          <w:szCs w:val="24"/>
+          <w:lang w:val="en-US"/>
+        </w:rPr>
+        <w:t xml:space="preserve">, while the 3-layer FFN’s train and test accuracies </w:t>
+      </w:r>
+      <w:r>
+        <w:rPr>
+          <w:rFonts w:ascii="Times New Roman" w:hAnsi="Times New Roman" w:cs="Times New Roman"/>
+          <w:sz w:val="24"/>
+          <w:szCs w:val="24"/>
+          <w:lang w:val="en-US"/>
+        </w:rPr>
+        <w:t xml:space="preserve">have </w:t>
+      </w:r>
+      <w:r>
+        <w:rPr>
+          <w:rFonts w:ascii="Times New Roman" w:hAnsi="Times New Roman" w:cs="Times New Roman"/>
+          <w:sz w:val="24"/>
+          <w:szCs w:val="24"/>
+          <w:lang w:val="en-US"/>
+        </w:rPr>
+        <w:t>a much smaller tendency to fluctuate.</w:t>
       </w:r>
       <w:r>
         <w:rPr>
@@ -2968,90 +3057,7 @@
           <w:szCs w:val="24"/>
           <w:lang w:val="en-US"/>
         </w:rPr>
-        <w:t xml:space="preserve">accuracy on unseen data, </w:t>
-      </w:r>
-      <w:r>
-        <w:rPr>
-          <w:rFonts w:ascii="Times New Roman" w:hAnsi="Times New Roman" w:cs="Times New Roman"/>
-          <w:sz w:val="24"/>
-          <w:szCs w:val="24"/>
-          <w:lang w:val="en-US"/>
-        </w:rPr>
-        <w:t>3-layer and 4</w:t>
-      </w:r>
-      <w:r>
-        <w:rPr>
-          <w:rFonts w:ascii="Times New Roman" w:hAnsi="Times New Roman" w:cs="Times New Roman"/>
-          <w:sz w:val="24"/>
-          <w:szCs w:val="24"/>
-          <w:lang w:val="en-US"/>
-        </w:rPr>
-        <w:t>-</w:t>
-      </w:r>
-      <w:r>
-        <w:rPr>
-          <w:rFonts w:ascii="Times New Roman" w:hAnsi="Times New Roman" w:cs="Times New Roman"/>
-          <w:sz w:val="24"/>
-          <w:szCs w:val="24"/>
-          <w:lang w:val="en-US"/>
-        </w:rPr>
-        <w:t xml:space="preserve">layer FFN have similar performance. </w:t>
-      </w:r>
-      <w:r>
-        <w:rPr>
-          <w:rFonts w:ascii="Times New Roman" w:hAnsi="Times New Roman" w:cs="Times New Roman"/>
-          <w:sz w:val="24"/>
-          <w:szCs w:val="24"/>
-          <w:lang w:val="en-US"/>
-        </w:rPr>
-        <w:t>For both of them, the test accurac</w:t>
-      </w:r>
-      <w:r>
-        <w:rPr>
-          <w:rFonts w:ascii="Times New Roman" w:hAnsi="Times New Roman" w:cs="Times New Roman"/>
-          <w:sz w:val="24"/>
-          <w:szCs w:val="24"/>
-          <w:lang w:val="en-US"/>
-        </w:rPr>
-        <w:t>ies</w:t>
-      </w:r>
-      <w:r>
-        <w:rPr>
-          <w:rFonts w:ascii="Times New Roman" w:hAnsi="Times New Roman" w:cs="Times New Roman"/>
-          <w:sz w:val="24"/>
-          <w:szCs w:val="24"/>
-          <w:lang w:val="en-US"/>
-        </w:rPr>
-        <w:t xml:space="preserve"> on unseen data </w:t>
-      </w:r>
-      <w:r>
-        <w:rPr>
-          <w:rFonts w:ascii="Times New Roman" w:hAnsi="Times New Roman" w:cs="Times New Roman"/>
-          <w:sz w:val="24"/>
-          <w:szCs w:val="24"/>
-          <w:lang w:val="en-US"/>
-        </w:rPr>
-        <w:t xml:space="preserve">converge </w:t>
-      </w:r>
-      <w:r>
-        <w:rPr>
-          <w:rFonts w:ascii="Times New Roman" w:hAnsi="Times New Roman" w:cs="Times New Roman"/>
-          <w:sz w:val="24"/>
-          <w:szCs w:val="24"/>
-          <w:lang w:val="en-US"/>
-        </w:rPr>
-        <w:t xml:space="preserve">to </w:t>
-      </w:r>
-      <w:bookmarkStart w:id="1" w:name="_GoBack"/>
-      <w:bookmarkEnd w:id="1"/>
-      <w:r>
-        <w:rPr>
-          <w:rFonts w:ascii="Times New Roman" w:hAnsi="Times New Roman" w:cs="Times New Roman"/>
-          <w:sz w:val="24"/>
-          <w:szCs w:val="24"/>
-          <w:lang w:val="en-US"/>
-        </w:rPr>
-        <w:t>around 90%.</w:t>
+        <w:t xml:space="preserve"> </w:t>
       </w:r>
     </w:p>
     <w:p>

</xml_diff>